<commit_message>
Se adiciona REGDIN_013 de api BulkStatus
</commit_message>
<xml_diff>
--- a/CLICKTOPAY/TokenizationCmc/API_BulkStatus/REG-DIN-013_clicktopay-bulkstatus.docx
+++ b/CLICKTOPAY/TokenizationCmc/API_BulkStatus/REG-DIN-013_clicktopay-bulkstatus.docx
@@ -353,37 +353,7 @@
                 <w:szCs w:val="21"/>
                 <w:lang w:val="es-SV" w:eastAsia="en-US" w:bidi="ar-SA"/>
               </w:rPr>
-              <w:t>Click</w:t>
-            </w:r>
-            <w:r>
-              <w:rPr>
-                <w:rFonts w:eastAsia="Times New Roman" w:cs="Helv" w:ascii="Segoe UI" w:hAnsi="Segoe UI"/>
-                <w:b w:val="false"/>
-                <w:bCs w:val="false"/>
-                <w:i/>
-                <w:iCs/>
-                <w:color w:themeColor="dark1" w:val="000000"/>
-                <w:kern w:val="0"/>
-                <w:sz w:val="21"/>
-                <w:szCs w:val="21"/>
-                <w:lang w:val="es-SV" w:eastAsia="en-US" w:bidi="ar-SA"/>
-              </w:rPr>
-              <w:t>T</w:t>
-            </w:r>
-            <w:r>
-              <w:rPr>
-                <w:rFonts w:eastAsia="Times New Roman" w:cs="Helv" w:ascii="Segoe UI" w:hAnsi="Segoe UI"/>
-                <w:b w:val="false"/>
-                <w:bCs w:val="false"/>
-                <w:i/>
-                <w:iCs/>
-                <w:color w:themeColor="dark1" w:val="000000"/>
-                <w:kern w:val="0"/>
-                <w:sz w:val="21"/>
-                <w:szCs w:val="21"/>
-                <w:lang w:val="es-SV" w:eastAsia="en-US" w:bidi="ar-SA"/>
-              </w:rPr>
-              <w:t>oPay</w:t>
+              <w:t>ClickToPay</w:t>
             </w:r>
           </w:p>
         </w:tc>
@@ -436,61 +406,7 @@
                 <w:szCs w:val="21"/>
                 <w:lang w:val="es-SV" w:eastAsia="en-US" w:bidi="ar-SA"/>
               </w:rPr>
-              <w:t>28</w:t>
-            </w:r>
-            <w:r>
-              <w:rPr>
-                <w:rFonts w:eastAsia="Times New Roman" w:cs="Helv" w:ascii="Segoe UI" w:hAnsi="Segoe UI"/>
-                <w:b w:val="false"/>
-                <w:bCs w:val="false"/>
-                <w:i/>
-                <w:iCs/>
-                <w:caps w:val="false"/>
-                <w:smallCaps w:val="false"/>
-                <w:color w:themeColor="dark1" w:val="000000"/>
-                <w:spacing w:val="0"/>
-                <w:kern w:val="0"/>
-                <w:sz w:val="21"/>
-                <w:szCs w:val="21"/>
-                <w:lang w:val="es-SV" w:eastAsia="en-US" w:bidi="ar-SA"/>
-              </w:rPr>
-              <w:t>/0</w:t>
-            </w:r>
-            <w:r>
-              <w:rPr>
-                <w:rFonts w:eastAsia="Times New Roman" w:cs="Helv" w:ascii="Segoe UI" w:hAnsi="Segoe UI"/>
-                <w:b w:val="false"/>
-                <w:bCs w:val="false"/>
-                <w:i/>
-                <w:iCs/>
-                <w:caps w:val="false"/>
-                <w:smallCaps w:val="false"/>
-                <w:color w:themeColor="dark1" w:val="000000"/>
-                <w:spacing w:val="0"/>
-                <w:kern w:val="0"/>
-                <w:sz w:val="21"/>
-                <w:szCs w:val="21"/>
-                <w:lang w:val="es-SV" w:eastAsia="en-US" w:bidi="ar-SA"/>
-              </w:rPr>
-              <w:t>5</w:t>
-            </w:r>
-            <w:r>
-              <w:rPr>
-                <w:rFonts w:eastAsia="Times New Roman" w:cs="Helv" w:ascii="Segoe UI" w:hAnsi="Segoe UI"/>
-                <w:b w:val="false"/>
-                <w:bCs w:val="false"/>
-                <w:i/>
-                <w:iCs/>
-                <w:caps w:val="false"/>
-                <w:smallCaps w:val="false"/>
-                <w:color w:themeColor="dark1" w:val="000000"/>
-                <w:spacing w:val="0"/>
-                <w:kern w:val="0"/>
-                <w:sz w:val="21"/>
-                <w:szCs w:val="21"/>
-                <w:lang w:val="es-SV" w:eastAsia="en-US" w:bidi="ar-SA"/>
-              </w:rPr>
-              <w:t>/2025</w:t>
+              <w:t>28/05/2025</w:t>
             </w:r>
           </w:p>
         </w:tc>
@@ -637,10 +553,10 @@
       </w:tblPr>
       <w:tblGrid>
         <w:gridCol w:w="1238"/>
-        <w:gridCol w:w="6167"/>
-        <w:gridCol w:w="1129"/>
+        <w:gridCol w:w="6166"/>
+        <w:gridCol w:w="1130"/>
         <w:gridCol w:w="1135"/>
-        <w:gridCol w:w="1525"/>
+        <w:gridCol w:w="1524"/>
       </w:tblGrid>
       <w:tr>
         <w:trPr/>
@@ -695,7 +611,7 @@
         </w:tc>
         <w:tc>
           <w:tcPr>
-            <w:tcW w:w="6167" w:type="dxa"/>
+            <w:tcW w:w="6166" w:type="dxa"/>
             <w:tcBorders>
               <w:top w:val="single" w:sz="4" w:space="0" w:color="000000"/>
               <w:left w:val="single" w:sz="4" w:space="0" w:color="000000"/>
@@ -789,7 +705,7 @@
         <w:trPr/>
         <w:tc>
           <w:tcPr>
-            <w:tcW w:w="7405" w:type="dxa"/>
+            <w:tcW w:w="7404" w:type="dxa"/>
             <w:gridSpan w:val="2"/>
             <w:tcBorders>
               <w:top w:val="single" w:sz="4" w:space="0" w:color="000000"/>
@@ -832,7 +748,7 @@
         </w:tc>
         <w:tc>
           <w:tcPr>
-            <w:tcW w:w="1129" w:type="dxa"/>
+            <w:tcW w:w="1130" w:type="dxa"/>
             <w:tcBorders>
               <w:top w:val="single" w:sz="4" w:space="0" w:color="000000"/>
               <w:left w:val="single" w:sz="4" w:space="0" w:color="000000"/>
@@ -915,7 +831,7 @@
         </w:tc>
         <w:tc>
           <w:tcPr>
-            <w:tcW w:w="1525" w:type="dxa"/>
+            <w:tcW w:w="1524" w:type="dxa"/>
             <w:tcBorders>
               <w:top w:val="single" w:sz="4" w:space="0" w:color="000000"/>
               <w:left w:val="single" w:sz="4" w:space="0" w:color="000000"/>
@@ -961,7 +877,7 @@
         </w:trPr>
         <w:tc>
           <w:tcPr>
-            <w:tcW w:w="7405" w:type="dxa"/>
+            <w:tcW w:w="7404" w:type="dxa"/>
             <w:gridSpan w:val="2"/>
             <w:tcBorders>
               <w:top w:val="single" w:sz="4" w:space="0" w:color="000000"/>
@@ -1017,7 +933,7 @@
               <w:widowControl w:val="false"/>
               <w:numPr>
                 <w:ilvl w:val="0"/>
-                <w:numId w:val="7"/>
+                <w:numId w:val="6"/>
               </w:numPr>
               <w:ind w:hanging="0" w:left="720"/>
               <w:rPr>
@@ -1079,6 +995,1247 @@
                 <w:iCs w:val="false"/>
                 <w:sz w:val="24"/>
                 <w:szCs w:val="24"/>
+              </w:rPr>
+            </w:r>
+          </w:p>
+          <w:p>
+            <w:pPr>
+              <w:pStyle w:val="ListParagraph"/>
+              <w:widowControl w:val="false"/>
+              <w:numPr>
+                <w:ilvl w:val="0"/>
+                <w:numId w:val="2"/>
+              </w:numPr>
+              <w:rPr/>
+            </w:pPr>
+            <w:r>
+              <w:rPr>
+                <w:rFonts w:eastAsia="Calibri" w:cs="Times New Roman"/>
+                <w:b w:val="false"/>
+                <w:bCs w:val="false"/>
+                <w:i w:val="false"/>
+                <w:iCs w:val="false"/>
+                <w:caps w:val="false"/>
+                <w:smallCaps w:val="false"/>
+                <w:color w:val="000000"/>
+                <w:spacing w:val="0"/>
+                <w:kern w:val="0"/>
+                <w:sz w:val="21"/>
+                <w:szCs w:val="21"/>
+                <w:lang w:val="es-ES" w:eastAsia="es-SV" w:bidi="ar-SA"/>
+              </w:rPr>
+              <w:t xml:space="preserve">Esta api pertenece a Cmc se desarrolla para Click to Pay, esta servirá para actualizar la información de los bulks enviados a HST, en la tabla </w:t>
+            </w:r>
+            <w:r>
+              <w:rPr>
+                <w:rFonts w:eastAsia="Calibri" w:cs="Times New Roman" w:ascii="Consolas" w:hAnsi="Consolas"/>
+                <w:b/>
+                <w:bCs/>
+                <w:i w:val="false"/>
+                <w:iCs w:val="false"/>
+                <w:caps w:val="false"/>
+                <w:smallCaps w:val="false"/>
+                <w:color w:val="000000"/>
+                <w:spacing w:val="0"/>
+                <w:kern w:val="0"/>
+                <w:sz w:val="20"/>
+                <w:szCs w:val="21"/>
+                <w:shd w:fill="F0D8A8" w:val="clear"/>
+                <w:lang w:val="es-ES" w:eastAsia="es-SV" w:bidi="ar-SA"/>
+              </w:rPr>
+              <w:t>BULK_STATUS_CTP</w:t>
+            </w:r>
+            <w:r>
+              <w:rPr>
+                <w:rFonts w:eastAsia="Calibri" w:cs="Times New Roman"/>
+                <w:b w:val="false"/>
+                <w:bCs w:val="false"/>
+                <w:i w:val="false"/>
+                <w:iCs w:val="false"/>
+                <w:caps w:val="false"/>
+                <w:smallCaps w:val="false"/>
+                <w:color w:val="000000"/>
+                <w:spacing w:val="0"/>
+                <w:kern w:val="0"/>
+                <w:sz w:val="21"/>
+                <w:szCs w:val="21"/>
+                <w:lang w:val="es-ES" w:eastAsia="es-SV" w:bidi="ar-SA"/>
+              </w:rPr>
+              <w:t>.</w:t>
+            </w:r>
+          </w:p>
+          <w:p>
+            <w:pPr>
+              <w:pStyle w:val="ListParagraph"/>
+              <w:widowControl w:val="false"/>
+              <w:ind w:hanging="0" w:left="720"/>
+              <w:rPr>
+                <w:rFonts w:eastAsia="Calibri" w:cs="Times New Roman"/>
+                <w:b w:val="false"/>
+                <w:i w:val="false"/>
+                <w:i w:val="false"/>
+                <w:iCs w:val="false"/>
+                <w:caps w:val="false"/>
+                <w:smallCaps w:val="false"/>
+                <w:color w:val="000000"/>
+                <w:spacing w:val="0"/>
+                <w:kern w:val="0"/>
+                <w:sz w:val="21"/>
+                <w:szCs w:val="21"/>
+                <w:lang w:val="es-ES" w:eastAsia="es-SV" w:bidi="ar-SA"/>
+              </w:rPr>
+            </w:pPr>
+            <w:r>
+              <w:rPr>
+                <w:rFonts w:eastAsia="Calibri" w:cs="Times New Roman"/>
+                <w:b w:val="false"/>
+                <w:i w:val="false"/>
+                <w:iCs w:val="false"/>
+                <w:caps w:val="false"/>
+                <w:smallCaps w:val="false"/>
+                <w:color w:val="000000"/>
+                <w:spacing w:val="0"/>
+                <w:kern w:val="0"/>
+                <w:sz w:val="21"/>
+                <w:szCs w:val="21"/>
+                <w:lang w:val="es-ES" w:eastAsia="es-SV" w:bidi="ar-SA"/>
+              </w:rPr>
+            </w:r>
+          </w:p>
+          <w:p>
+            <w:pPr>
+              <w:pStyle w:val="ListParagraph"/>
+              <w:widowControl w:val="false"/>
+              <w:numPr>
+                <w:ilvl w:val="0"/>
+                <w:numId w:val="2"/>
+              </w:numPr>
+              <w:rPr>
+                <w:rFonts w:eastAsia="Calibri" w:cs="Times New Roman"/>
+                <w:b w:val="false"/>
+                <w:bCs w:val="false"/>
+                <w:i w:val="false"/>
+                <w:i w:val="false"/>
+                <w:iCs w:val="false"/>
+                <w:caps w:val="false"/>
+                <w:smallCaps w:val="false"/>
+                <w:color w:val="000000"/>
+                <w:spacing w:val="0"/>
+                <w:kern w:val="0"/>
+                <w:sz w:val="21"/>
+                <w:szCs w:val="21"/>
+                <w:lang w:val="es-ES" w:eastAsia="es-SV" w:bidi="ar-SA"/>
+              </w:rPr>
+            </w:pPr>
+            <w:r>
+              <w:rPr>
+                <w:rFonts w:eastAsia="Calibri" w:cs="Times New Roman"/>
+                <w:b w:val="false"/>
+                <w:bCs w:val="false"/>
+                <w:i w:val="false"/>
+                <w:iCs w:val="false"/>
+                <w:caps w:val="false"/>
+                <w:smallCaps w:val="false"/>
+                <w:color w:val="000000"/>
+                <w:spacing w:val="0"/>
+                <w:kern w:val="0"/>
+                <w:sz w:val="21"/>
+                <w:szCs w:val="21"/>
+                <w:lang w:val="es-ES" w:eastAsia="es-SV" w:bidi="ar-SA"/>
+              </w:rPr>
+              <w:t xml:space="preserve">Para evitar la vulnerabilidad, a esta api se le realizan validaciones </w:t>
+            </w:r>
+            <w:r>
+              <w:rPr>
+                <w:rFonts w:eastAsia="Calibri" w:cs="Times New Roman"/>
+                <w:b w:val="false"/>
+                <w:bCs w:val="false"/>
+                <w:i w:val="false"/>
+                <w:iCs w:val="false"/>
+                <w:caps w:val="false"/>
+                <w:smallCaps w:val="false"/>
+                <w:color w:val="000000"/>
+                <w:spacing w:val="0"/>
+                <w:kern w:val="0"/>
+                <w:sz w:val="21"/>
+                <w:szCs w:val="21"/>
+                <w:lang w:val="es-ES" w:eastAsia="es-SV" w:bidi="ar-SA"/>
+              </w:rPr>
+              <w:t>de sql inyection</w:t>
+            </w:r>
+            <w:r>
+              <w:rPr>
+                <w:rFonts w:eastAsia="Calibri" w:cs="Times New Roman"/>
+                <w:b w:val="false"/>
+                <w:bCs w:val="false"/>
+                <w:i w:val="false"/>
+                <w:iCs w:val="false"/>
+                <w:caps w:val="false"/>
+                <w:smallCaps w:val="false"/>
+                <w:color w:val="000000"/>
+                <w:spacing w:val="0"/>
+                <w:kern w:val="0"/>
+                <w:sz w:val="21"/>
+                <w:szCs w:val="21"/>
+                <w:lang w:val="es-ES" w:eastAsia="es-SV" w:bidi="ar-SA"/>
+              </w:rPr>
+              <w:t>.</w:t>
+            </w:r>
+          </w:p>
+          <w:p>
+            <w:pPr>
+              <w:pStyle w:val="ListParagraph"/>
+              <w:widowControl w:val="false"/>
+              <w:rPr>
+                <w:rFonts w:eastAsia="Calibri" w:cs="Times New Roman"/>
+                <w:b w:val="false"/>
+                <w:i w:val="false"/>
+                <w:i w:val="false"/>
+                <w:iCs w:val="false"/>
+                <w:caps w:val="false"/>
+                <w:smallCaps w:val="false"/>
+                <w:color w:val="000000"/>
+                <w:spacing w:val="0"/>
+                <w:kern w:val="0"/>
+                <w:sz w:val="21"/>
+                <w:szCs w:val="21"/>
+                <w:lang w:val="es-ES" w:eastAsia="es-SV" w:bidi="ar-SA"/>
+              </w:rPr>
+            </w:pPr>
+            <w:r>
+              <w:rPr>
+                <w:rFonts w:eastAsia="Calibri" w:cs="Times New Roman"/>
+                <w:b w:val="false"/>
+                <w:i w:val="false"/>
+                <w:iCs w:val="false"/>
+                <w:caps w:val="false"/>
+                <w:smallCaps w:val="false"/>
+                <w:color w:val="000000"/>
+                <w:spacing w:val="0"/>
+                <w:kern w:val="0"/>
+                <w:sz w:val="21"/>
+                <w:szCs w:val="21"/>
+                <w:lang w:val="es-ES" w:eastAsia="es-SV" w:bidi="ar-SA"/>
+              </w:rPr>
+            </w:r>
+          </w:p>
+          <w:p>
+            <w:pPr>
+              <w:pStyle w:val="ListParagraph"/>
+              <w:widowControl w:val="false"/>
+              <w:rPr>
+                <w:rFonts w:ascii="Calibri" w:hAnsi="Calibri" w:eastAsia="Calibri" w:cs="Times New Roman"/>
+                <w:b w:val="false"/>
+                <w:i w:val="false"/>
+                <w:i w:val="false"/>
+                <w:iCs w:val="false"/>
+                <w:caps w:val="false"/>
+                <w:smallCaps w:val="false"/>
+                <w:color w:val="000000"/>
+                <w:spacing w:val="0"/>
+                <w:kern w:val="0"/>
+                <w:sz w:val="21"/>
+                <w:szCs w:val="21"/>
+                <w:lang w:val="es-ES" w:eastAsia="es-SV" w:bidi="ar-SA"/>
+              </w:rPr>
+            </w:pPr>
+            <w:r>
+              <w:rPr>
+                <w:rFonts w:eastAsia="Calibri" w:cs="Times New Roman"/>
+                <w:b w:val="false"/>
+                <w:i w:val="false"/>
+                <w:iCs w:val="false"/>
+                <w:caps w:val="false"/>
+                <w:smallCaps w:val="false"/>
+                <w:color w:val="000000"/>
+                <w:spacing w:val="0"/>
+                <w:kern w:val="0"/>
+                <w:sz w:val="21"/>
+                <w:szCs w:val="21"/>
+                <w:lang w:val="es-ES" w:eastAsia="es-SV" w:bidi="ar-SA"/>
+              </w:rPr>
+            </w:r>
+          </w:p>
+          <w:p>
+            <w:pPr>
+              <w:pStyle w:val="ListParagraph"/>
+              <w:widowControl w:val="false"/>
+              <w:numPr>
+                <w:ilvl w:val="2"/>
+                <w:numId w:val="4"/>
+              </w:numPr>
+              <w:rPr>
+                <w:rFonts w:eastAsia="Calibri" w:cs="Times New Roman"/>
+                <w:b w:val="false"/>
+                <w:i w:val="false"/>
+                <w:i w:val="false"/>
+                <w:iCs w:val="false"/>
+                <w:caps w:val="false"/>
+                <w:smallCaps w:val="false"/>
+                <w:color w:val="000000"/>
+                <w:spacing w:val="0"/>
+                <w:kern w:val="0"/>
+                <w:sz w:val="21"/>
+                <w:szCs w:val="21"/>
+                <w:lang w:val="es-ES" w:eastAsia="es-SV" w:bidi="ar-SA"/>
+              </w:rPr>
+            </w:pPr>
+            <w:r>
+              <w:rPr>
+                <w:rFonts w:eastAsia="Calibri" w:cs="Times New Roman"/>
+                <w:b w:val="false"/>
+                <w:bCs w:val="false"/>
+                <w:i w:val="false"/>
+                <w:iCs w:val="false"/>
+                <w:caps w:val="false"/>
+                <w:smallCaps w:val="false"/>
+                <w:color w:val="000000"/>
+                <w:spacing w:val="0"/>
+                <w:kern w:val="0"/>
+                <w:sz w:val="21"/>
+                <w:szCs w:val="21"/>
+                <w:lang w:val="es-ES" w:eastAsia="es-SV" w:bidi="ar-SA"/>
+              </w:rPr>
+              <w:t>JSON Body Request:</w:t>
+            </w:r>
+          </w:p>
+          <w:p>
+            <w:pPr>
+              <w:pStyle w:val="BodyText"/>
+              <w:widowControl w:val="false"/>
+              <w:spacing w:lineRule="auto" w:line="240" w:before="0" w:after="6"/>
+              <w:ind w:hanging="0" w:left="720"/>
+              <w:rPr>
+                <w:b w:val="false"/>
+                <w:bCs w:val="false"/>
+                <w:i w:val="false"/>
+                <w:i w:val="false"/>
+                <w:iCs w:val="false"/>
+                <w:sz w:val="14"/>
+                <w:szCs w:val="24"/>
+              </w:rPr>
+            </w:pPr>
+            <w:r>
+              <w:rPr>
+                <w:rFonts w:eastAsia="Calibri" w:cs="Times New Roman"/>
+                <w:b w:val="false"/>
+                <w:bCs w:val="false"/>
+                <w:i w:val="false"/>
+                <w:iCs w:val="false"/>
+                <w:caps w:val="false"/>
+                <w:smallCaps w:val="false"/>
+                <w:color w:val="000000"/>
+                <w:spacing w:val="0"/>
+                <w:kern w:val="0"/>
+                <w:sz w:val="14"/>
+                <w:szCs w:val="24"/>
+                <w:lang w:val="es-ES" w:eastAsia="es-SV" w:bidi="ar-SA"/>
+              </w:rPr>
+              <w:t>{</w:t>
+            </w:r>
+          </w:p>
+          <w:p>
+            <w:pPr>
+              <w:pStyle w:val="BodyText"/>
+              <w:widowControl w:val="false"/>
+              <w:spacing w:lineRule="auto" w:line="240" w:before="0" w:after="6"/>
+              <w:ind w:hanging="0" w:left="720"/>
+              <w:rPr>
+                <w:b w:val="false"/>
+                <w:bCs w:val="false"/>
+                <w:i w:val="false"/>
+                <w:i w:val="false"/>
+                <w:iCs w:val="false"/>
+                <w:sz w:val="14"/>
+                <w:szCs w:val="24"/>
+              </w:rPr>
+            </w:pPr>
+            <w:r>
+              <w:rPr>
+                <w:rFonts w:eastAsia="Calibri" w:cs="Times New Roman"/>
+                <w:b w:val="false"/>
+                <w:bCs w:val="false"/>
+                <w:i w:val="false"/>
+                <w:iCs w:val="false"/>
+                <w:caps w:val="false"/>
+                <w:smallCaps w:val="false"/>
+                <w:color w:val="000000"/>
+                <w:spacing w:val="0"/>
+                <w:kern w:val="0"/>
+                <w:sz w:val="14"/>
+                <w:szCs w:val="24"/>
+                <w:lang w:val="es-ES" w:eastAsia="es-SV" w:bidi="ar-SA"/>
+              </w:rPr>
+              <w:t xml:space="preserve">    </w:t>
+            </w:r>
+            <w:r>
+              <w:rPr>
+                <w:rFonts w:eastAsia="Calibri" w:cs="Times New Roman"/>
+                <w:b w:val="false"/>
+                <w:bCs w:val="false"/>
+                <w:i w:val="false"/>
+                <w:iCs w:val="false"/>
+                <w:caps w:val="false"/>
+                <w:smallCaps w:val="false"/>
+                <w:color w:val="000000"/>
+                <w:spacing w:val="0"/>
+                <w:kern w:val="0"/>
+                <w:sz w:val="14"/>
+                <w:szCs w:val="24"/>
+                <w:lang w:val="es-ES" w:eastAsia="es-SV" w:bidi="ar-SA"/>
+              </w:rPr>
+              <w:t>"metadata": {</w:t>
+            </w:r>
+          </w:p>
+          <w:p>
+            <w:pPr>
+              <w:pStyle w:val="BodyText"/>
+              <w:widowControl w:val="false"/>
+              <w:spacing w:lineRule="auto" w:line="240" w:before="0" w:after="6"/>
+              <w:ind w:hanging="0" w:left="720"/>
+              <w:rPr>
+                <w:b w:val="false"/>
+                <w:bCs w:val="false"/>
+                <w:i w:val="false"/>
+                <w:i w:val="false"/>
+                <w:iCs w:val="false"/>
+                <w:sz w:val="14"/>
+                <w:szCs w:val="24"/>
+              </w:rPr>
+            </w:pPr>
+            <w:r>
+              <w:rPr>
+                <w:rFonts w:eastAsia="Calibri" w:cs="Times New Roman"/>
+                <w:b w:val="false"/>
+                <w:bCs w:val="false"/>
+                <w:i w:val="false"/>
+                <w:iCs w:val="false"/>
+                <w:caps w:val="false"/>
+                <w:smallCaps w:val="false"/>
+                <w:color w:val="000000"/>
+                <w:spacing w:val="0"/>
+                <w:kern w:val="0"/>
+                <w:sz w:val="14"/>
+                <w:szCs w:val="24"/>
+                <w:lang w:val="es-ES" w:eastAsia="es-SV" w:bidi="ar-SA"/>
+              </w:rPr>
+              <w:t xml:space="preserve">            </w:t>
+            </w:r>
+            <w:r>
+              <w:rPr>
+                <w:rFonts w:eastAsia="Calibri" w:cs="Times New Roman"/>
+                <w:b w:val="false"/>
+                <w:bCs w:val="false"/>
+                <w:i w:val="false"/>
+                <w:iCs w:val="false"/>
+                <w:caps w:val="false"/>
+                <w:smallCaps w:val="false"/>
+                <w:color w:val="000000"/>
+                <w:spacing w:val="0"/>
+                <w:kern w:val="0"/>
+                <w:sz w:val="14"/>
+                <w:szCs w:val="24"/>
+                <w:lang w:val="es-ES" w:eastAsia="es-SV" w:bidi="ar-SA"/>
+              </w:rPr>
+              <w:t>"_messageType": "Request",</w:t>
+            </w:r>
+          </w:p>
+          <w:p>
+            <w:pPr>
+              <w:pStyle w:val="BodyText"/>
+              <w:widowControl w:val="false"/>
+              <w:spacing w:lineRule="auto" w:line="240" w:before="0" w:after="6"/>
+              <w:ind w:hanging="0" w:left="720"/>
+              <w:rPr>
+                <w:b w:val="false"/>
+                <w:bCs w:val="false"/>
+                <w:i w:val="false"/>
+                <w:i w:val="false"/>
+                <w:iCs w:val="false"/>
+                <w:sz w:val="14"/>
+                <w:szCs w:val="24"/>
+              </w:rPr>
+            </w:pPr>
+            <w:r>
+              <w:rPr>
+                <w:rFonts w:eastAsia="Calibri" w:cs="Times New Roman"/>
+                <w:b w:val="false"/>
+                <w:bCs w:val="false"/>
+                <w:i w:val="false"/>
+                <w:iCs w:val="false"/>
+                <w:caps w:val="false"/>
+                <w:smallCaps w:val="false"/>
+                <w:color w:val="000000"/>
+                <w:spacing w:val="0"/>
+                <w:kern w:val="0"/>
+                <w:sz w:val="14"/>
+                <w:szCs w:val="24"/>
+                <w:lang w:val="es-ES" w:eastAsia="es-SV" w:bidi="ar-SA"/>
+              </w:rPr>
+              <w:t xml:space="preserve">            </w:t>
+            </w:r>
+            <w:r>
+              <w:rPr>
+                <w:rFonts w:eastAsia="Calibri" w:cs="Times New Roman"/>
+                <w:b w:val="false"/>
+                <w:bCs w:val="false"/>
+                <w:i w:val="false"/>
+                <w:iCs w:val="false"/>
+                <w:caps w:val="false"/>
+                <w:smallCaps w:val="false"/>
+                <w:color w:val="000000"/>
+                <w:spacing w:val="0"/>
+                <w:kern w:val="0"/>
+                <w:sz w:val="14"/>
+                <w:szCs w:val="24"/>
+                <w:lang w:val="es-ES" w:eastAsia="es-SV" w:bidi="ar-SA"/>
+              </w:rPr>
+              <w:t>"_datetime": "2025-05-21T00:00:35",</w:t>
+            </w:r>
+          </w:p>
+          <w:p>
+            <w:pPr>
+              <w:pStyle w:val="BodyText"/>
+              <w:widowControl w:val="false"/>
+              <w:spacing w:lineRule="auto" w:line="240" w:before="0" w:after="6"/>
+              <w:ind w:hanging="0" w:left="720"/>
+              <w:rPr>
+                <w:b w:val="false"/>
+                <w:bCs w:val="false"/>
+                <w:i w:val="false"/>
+                <w:i w:val="false"/>
+                <w:iCs w:val="false"/>
+                <w:sz w:val="14"/>
+                <w:szCs w:val="24"/>
+              </w:rPr>
+            </w:pPr>
+            <w:r>
+              <w:rPr>
+                <w:rFonts w:eastAsia="Calibri" w:cs="Times New Roman"/>
+                <w:b w:val="false"/>
+                <w:bCs w:val="false"/>
+                <w:i w:val="false"/>
+                <w:iCs w:val="false"/>
+                <w:caps w:val="false"/>
+                <w:smallCaps w:val="false"/>
+                <w:color w:val="000000"/>
+                <w:spacing w:val="0"/>
+                <w:kern w:val="0"/>
+                <w:sz w:val="14"/>
+                <w:szCs w:val="24"/>
+                <w:lang w:val="es-ES" w:eastAsia="es-SV" w:bidi="ar-SA"/>
+              </w:rPr>
+              <w:t xml:space="preserve">            </w:t>
+            </w:r>
+            <w:r>
+              <w:rPr>
+                <w:rFonts w:eastAsia="Calibri" w:cs="Times New Roman"/>
+                <w:b w:val="false"/>
+                <w:bCs w:val="false"/>
+                <w:i w:val="false"/>
+                <w:iCs w:val="false"/>
+                <w:caps w:val="false"/>
+                <w:smallCaps w:val="false"/>
+                <w:color w:val="000000"/>
+                <w:spacing w:val="0"/>
+                <w:kern w:val="0"/>
+                <w:sz w:val="14"/>
+                <w:szCs w:val="24"/>
+                <w:lang w:val="es-ES" w:eastAsia="es-SV" w:bidi="ar-SA"/>
+              </w:rPr>
+              <w:t>"_messageIdOrg": "TS1663865723413",</w:t>
+            </w:r>
+          </w:p>
+          <w:p>
+            <w:pPr>
+              <w:pStyle w:val="BodyText"/>
+              <w:widowControl w:val="false"/>
+              <w:spacing w:lineRule="auto" w:line="240" w:before="0" w:after="6"/>
+              <w:ind w:hanging="0" w:left="720"/>
+              <w:rPr>
+                <w:b w:val="false"/>
+                <w:bCs w:val="false"/>
+                <w:i w:val="false"/>
+                <w:i w:val="false"/>
+                <w:iCs w:val="false"/>
+                <w:sz w:val="14"/>
+                <w:szCs w:val="24"/>
+              </w:rPr>
+            </w:pPr>
+            <w:r>
+              <w:rPr>
+                <w:rFonts w:eastAsia="Calibri" w:cs="Times New Roman"/>
+                <w:b w:val="false"/>
+                <w:bCs w:val="false"/>
+                <w:i w:val="false"/>
+                <w:iCs w:val="false"/>
+                <w:caps w:val="false"/>
+                <w:smallCaps w:val="false"/>
+                <w:color w:val="000000"/>
+                <w:spacing w:val="0"/>
+                <w:kern w:val="0"/>
+                <w:sz w:val="14"/>
+                <w:szCs w:val="24"/>
+                <w:lang w:val="es-ES" w:eastAsia="es-SV" w:bidi="ar-SA"/>
+              </w:rPr>
+              <w:t xml:space="preserve">            </w:t>
+            </w:r>
+            <w:r>
+              <w:rPr>
+                <w:rFonts w:eastAsia="Calibri" w:cs="Times New Roman"/>
+                <w:b w:val="false"/>
+                <w:bCs w:val="false"/>
+                <w:i w:val="false"/>
+                <w:iCs w:val="false"/>
+                <w:caps w:val="false"/>
+                <w:smallCaps w:val="false"/>
+                <w:color w:val="000000"/>
+                <w:spacing w:val="0"/>
+                <w:kern w:val="0"/>
+                <w:sz w:val="14"/>
+                <w:szCs w:val="24"/>
+                <w:lang w:val="es-ES" w:eastAsia="es-SV" w:bidi="ar-SA"/>
+              </w:rPr>
+              <w:t>"_applicationId": "Tokenization",</w:t>
+            </w:r>
+          </w:p>
+          <w:p>
+            <w:pPr>
+              <w:pStyle w:val="BodyText"/>
+              <w:widowControl w:val="false"/>
+              <w:spacing w:lineRule="auto" w:line="240" w:before="0" w:after="6"/>
+              <w:ind w:hanging="0" w:left="720"/>
+              <w:rPr>
+                <w:b w:val="false"/>
+                <w:bCs w:val="false"/>
+                <w:i w:val="false"/>
+                <w:i w:val="false"/>
+                <w:iCs w:val="false"/>
+                <w:sz w:val="14"/>
+                <w:szCs w:val="24"/>
+              </w:rPr>
+            </w:pPr>
+            <w:r>
+              <w:rPr>
+                <w:rFonts w:eastAsia="Calibri" w:cs="Times New Roman"/>
+                <w:b w:val="false"/>
+                <w:bCs w:val="false"/>
+                <w:i w:val="false"/>
+                <w:iCs w:val="false"/>
+                <w:caps w:val="false"/>
+                <w:smallCaps w:val="false"/>
+                <w:color w:val="000000"/>
+                <w:spacing w:val="0"/>
+                <w:kern w:val="0"/>
+                <w:sz w:val="14"/>
+                <w:szCs w:val="24"/>
+                <w:lang w:val="es-ES" w:eastAsia="es-SV" w:bidi="ar-SA"/>
+              </w:rPr>
+              <w:t xml:space="preserve">            </w:t>
+            </w:r>
+            <w:r>
+              <w:rPr>
+                <w:rFonts w:eastAsia="Calibri" w:cs="Times New Roman"/>
+                <w:b w:val="false"/>
+                <w:bCs w:val="false"/>
+                <w:i w:val="false"/>
+                <w:iCs w:val="false"/>
+                <w:caps w:val="false"/>
+                <w:smallCaps w:val="false"/>
+                <w:color w:val="000000"/>
+                <w:spacing w:val="0"/>
+                <w:kern w:val="0"/>
+                <w:sz w:val="14"/>
+                <w:szCs w:val="24"/>
+                <w:lang w:val="es-ES" w:eastAsia="es-SV" w:bidi="ar-SA"/>
+              </w:rPr>
+              <w:t>"_serviceId": "bulkprovisionnotification",</w:t>
+            </w:r>
+          </w:p>
+          <w:p>
+            <w:pPr>
+              <w:pStyle w:val="BodyText"/>
+              <w:widowControl w:val="false"/>
+              <w:spacing w:lineRule="auto" w:line="240" w:before="0" w:after="6"/>
+              <w:ind w:hanging="0" w:left="720"/>
+              <w:rPr>
+                <w:b w:val="false"/>
+                <w:bCs w:val="false"/>
+                <w:i w:val="false"/>
+                <w:i w:val="false"/>
+                <w:iCs w:val="false"/>
+                <w:sz w:val="14"/>
+                <w:szCs w:val="24"/>
+              </w:rPr>
+            </w:pPr>
+            <w:r>
+              <w:rPr>
+                <w:rFonts w:eastAsia="Calibri" w:cs="Times New Roman"/>
+                <w:b w:val="false"/>
+                <w:bCs w:val="false"/>
+                <w:i w:val="false"/>
+                <w:iCs w:val="false"/>
+                <w:caps w:val="false"/>
+                <w:smallCaps w:val="false"/>
+                <w:color w:val="000000"/>
+                <w:spacing w:val="0"/>
+                <w:kern w:val="0"/>
+                <w:sz w:val="14"/>
+                <w:szCs w:val="24"/>
+                <w:lang w:val="es-ES" w:eastAsia="es-SV" w:bidi="ar-SA"/>
+              </w:rPr>
+              <w:t xml:space="preserve">            </w:t>
+            </w:r>
+            <w:r>
+              <w:rPr>
+                <w:rFonts w:eastAsia="Calibri" w:cs="Times New Roman"/>
+                <w:b w:val="false"/>
+                <w:bCs w:val="false"/>
+                <w:i w:val="false"/>
+                <w:iCs w:val="false"/>
+                <w:caps w:val="false"/>
+                <w:smallCaps w:val="false"/>
+                <w:color w:val="000000"/>
+                <w:spacing w:val="0"/>
+                <w:kern w:val="0"/>
+                <w:sz w:val="14"/>
+                <w:szCs w:val="24"/>
+                <w:lang w:val="es-ES" w:eastAsia="es-SV" w:bidi="ar-SA"/>
+              </w:rPr>
+              <w:t>"_shortMessageId": "S1663865723413",</w:t>
+            </w:r>
+          </w:p>
+          <w:p>
+            <w:pPr>
+              <w:pStyle w:val="BodyText"/>
+              <w:widowControl w:val="false"/>
+              <w:spacing w:lineRule="auto" w:line="240" w:before="0" w:after="6"/>
+              <w:ind w:hanging="0" w:left="720"/>
+              <w:rPr>
+                <w:b w:val="false"/>
+                <w:bCs w:val="false"/>
+                <w:i w:val="false"/>
+                <w:i w:val="false"/>
+                <w:iCs w:val="false"/>
+                <w:sz w:val="14"/>
+                <w:szCs w:val="24"/>
+              </w:rPr>
+            </w:pPr>
+            <w:r>
+              <w:rPr>
+                <w:rFonts w:eastAsia="Calibri" w:cs="Times New Roman"/>
+                <w:b w:val="false"/>
+                <w:bCs w:val="false"/>
+                <w:i w:val="false"/>
+                <w:iCs w:val="false"/>
+                <w:caps w:val="false"/>
+                <w:smallCaps w:val="false"/>
+                <w:color w:val="000000"/>
+                <w:spacing w:val="0"/>
+                <w:kern w:val="0"/>
+                <w:sz w:val="14"/>
+                <w:szCs w:val="24"/>
+                <w:lang w:val="es-ES" w:eastAsia="es-SV" w:bidi="ar-SA"/>
+              </w:rPr>
+              <w:t xml:space="preserve">            </w:t>
+            </w:r>
+            <w:r>
+              <w:rPr>
+                <w:rFonts w:eastAsia="Calibri" w:cs="Times New Roman"/>
+                <w:b w:val="false"/>
+                <w:bCs w:val="false"/>
+                <w:i w:val="false"/>
+                <w:iCs w:val="false"/>
+                <w:caps w:val="false"/>
+                <w:smallCaps w:val="false"/>
+                <w:color w:val="000000"/>
+                <w:spacing w:val="0"/>
+                <w:kern w:val="0"/>
+                <w:sz w:val="14"/>
+                <w:szCs w:val="24"/>
+                <w:lang w:val="es-ES" w:eastAsia="es-SV" w:bidi="ar-SA"/>
+              </w:rPr>
+              <w:t>"_messageId": "TS1663865723413"</w:t>
+            </w:r>
+          </w:p>
+          <w:p>
+            <w:pPr>
+              <w:pStyle w:val="BodyText"/>
+              <w:widowControl w:val="false"/>
+              <w:spacing w:lineRule="auto" w:line="240" w:before="0" w:after="6"/>
+              <w:ind w:hanging="0" w:left="720"/>
+              <w:rPr>
+                <w:b w:val="false"/>
+                <w:bCs w:val="false"/>
+                <w:i w:val="false"/>
+                <w:i w:val="false"/>
+                <w:iCs w:val="false"/>
+                <w:sz w:val="14"/>
+                <w:szCs w:val="24"/>
+              </w:rPr>
+            </w:pPr>
+            <w:r>
+              <w:rPr>
+                <w:rFonts w:eastAsia="Calibri" w:cs="Times New Roman"/>
+                <w:b w:val="false"/>
+                <w:bCs w:val="false"/>
+                <w:i w:val="false"/>
+                <w:iCs w:val="false"/>
+                <w:caps w:val="false"/>
+                <w:smallCaps w:val="false"/>
+                <w:color w:val="000000"/>
+                <w:spacing w:val="0"/>
+                <w:kern w:val="0"/>
+                <w:sz w:val="14"/>
+                <w:szCs w:val="24"/>
+                <w:lang w:val="es-ES" w:eastAsia="es-SV" w:bidi="ar-SA"/>
+              </w:rPr>
+              <w:t xml:space="preserve">    </w:t>
+            </w:r>
+            <w:r>
+              <w:rPr>
+                <w:rFonts w:eastAsia="Calibri" w:cs="Times New Roman"/>
+                <w:b w:val="false"/>
+                <w:bCs w:val="false"/>
+                <w:i w:val="false"/>
+                <w:iCs w:val="false"/>
+                <w:caps w:val="false"/>
+                <w:smallCaps w:val="false"/>
+                <w:color w:val="000000"/>
+                <w:spacing w:val="0"/>
+                <w:kern w:val="0"/>
+                <w:sz w:val="14"/>
+                <w:szCs w:val="24"/>
+                <w:lang w:val="es-ES" w:eastAsia="es-SV" w:bidi="ar-SA"/>
+              </w:rPr>
+              <w:t>},</w:t>
+            </w:r>
+          </w:p>
+          <w:p>
+            <w:pPr>
+              <w:pStyle w:val="BodyText"/>
+              <w:widowControl w:val="false"/>
+              <w:spacing w:lineRule="auto" w:line="240" w:before="0" w:after="6"/>
+              <w:ind w:hanging="0" w:left="720"/>
+              <w:rPr>
+                <w:b w:val="false"/>
+                <w:bCs w:val="false"/>
+                <w:i w:val="false"/>
+                <w:i w:val="false"/>
+                <w:iCs w:val="false"/>
+                <w:sz w:val="14"/>
+                <w:szCs w:val="24"/>
+              </w:rPr>
+            </w:pPr>
+            <w:r>
+              <w:rPr>
+                <w:rFonts w:eastAsia="Calibri" w:cs="Times New Roman"/>
+                <w:b w:val="false"/>
+                <w:bCs w:val="false"/>
+                <w:i w:val="false"/>
+                <w:iCs w:val="false"/>
+                <w:caps w:val="false"/>
+                <w:smallCaps w:val="false"/>
+                <w:color w:val="000000"/>
+                <w:spacing w:val="0"/>
+                <w:kern w:val="0"/>
+                <w:sz w:val="14"/>
+                <w:szCs w:val="24"/>
+                <w:lang w:val="es-ES" w:eastAsia="es-SV" w:bidi="ar-SA"/>
+              </w:rPr>
+              <w:t xml:space="preserve">        </w:t>
+            </w:r>
+            <w:r>
+              <w:rPr>
+                <w:rFonts w:eastAsia="Calibri" w:cs="Times New Roman"/>
+                <w:b w:val="false"/>
+                <w:bCs w:val="false"/>
+                <w:i w:val="false"/>
+                <w:iCs w:val="false"/>
+                <w:caps w:val="false"/>
+                <w:smallCaps w:val="false"/>
+                <w:color w:val="000000"/>
+                <w:spacing w:val="0"/>
+                <w:kern w:val="0"/>
+                <w:sz w:val="14"/>
+                <w:szCs w:val="24"/>
+                <w:lang w:val="es-ES" w:eastAsia="es-SV" w:bidi="ar-SA"/>
+              </w:rPr>
+              <w:t>"data": {</w:t>
+            </w:r>
+          </w:p>
+          <w:p>
+            <w:pPr>
+              <w:pStyle w:val="BodyText"/>
+              <w:widowControl w:val="false"/>
+              <w:spacing w:lineRule="auto" w:line="240" w:before="0" w:after="6"/>
+              <w:ind w:hanging="0" w:left="720"/>
+              <w:rPr>
+                <w:b w:val="false"/>
+                <w:bCs w:val="false"/>
+                <w:i w:val="false"/>
+                <w:i w:val="false"/>
+                <w:iCs w:val="false"/>
+                <w:sz w:val="14"/>
+                <w:szCs w:val="24"/>
+              </w:rPr>
+            </w:pPr>
+            <w:r>
+              <w:rPr>
+                <w:rFonts w:eastAsia="Calibri" w:cs="Times New Roman"/>
+                <w:b w:val="false"/>
+                <w:bCs w:val="false"/>
+                <w:i w:val="false"/>
+                <w:iCs w:val="false"/>
+                <w:caps w:val="false"/>
+                <w:smallCaps w:val="false"/>
+                <w:color w:val="000000"/>
+                <w:spacing w:val="0"/>
+                <w:kern w:val="0"/>
+                <w:sz w:val="14"/>
+                <w:szCs w:val="24"/>
+                <w:lang w:val="es-ES" w:eastAsia="es-SV" w:bidi="ar-SA"/>
+              </w:rPr>
+              <w:t xml:space="preserve">            </w:t>
+            </w:r>
+            <w:r>
+              <w:rPr>
+                <w:rFonts w:eastAsia="Calibri" w:cs="Times New Roman"/>
+                <w:b w:val="false"/>
+                <w:bCs w:val="false"/>
+                <w:i w:val="false"/>
+                <w:iCs w:val="false"/>
+                <w:caps w:val="false"/>
+                <w:smallCaps w:val="false"/>
+                <w:color w:val="000000"/>
+                <w:spacing w:val="0"/>
+                <w:kern w:val="0"/>
+                <w:sz w:val="14"/>
+                <w:szCs w:val="24"/>
+                <w:lang w:val="es-ES" w:eastAsia="es-SV" w:bidi="ar-SA"/>
+              </w:rPr>
+              <w:t>"body": {</w:t>
+            </w:r>
+          </w:p>
+          <w:p>
+            <w:pPr>
+              <w:pStyle w:val="BodyText"/>
+              <w:widowControl w:val="false"/>
+              <w:spacing w:lineRule="auto" w:line="240" w:before="0" w:after="6"/>
+              <w:ind w:hanging="0" w:left="720"/>
+              <w:rPr>
+                <w:b w:val="false"/>
+                <w:bCs w:val="false"/>
+                <w:i w:val="false"/>
+                <w:i w:val="false"/>
+                <w:iCs w:val="false"/>
+                <w:sz w:val="14"/>
+                <w:szCs w:val="24"/>
+              </w:rPr>
+            </w:pPr>
+            <w:r>
+              <w:rPr>
+                <w:rFonts w:eastAsia="Calibri" w:cs="Times New Roman"/>
+                <w:b w:val="false"/>
+                <w:bCs w:val="false"/>
+                <w:i w:val="false"/>
+                <w:iCs w:val="false"/>
+                <w:caps w:val="false"/>
+                <w:smallCaps w:val="false"/>
+                <w:color w:val="000000"/>
+                <w:spacing w:val="0"/>
+                <w:kern w:val="0"/>
+                <w:sz w:val="14"/>
+                <w:szCs w:val="24"/>
+                <w:lang w:val="es-ES" w:eastAsia="es-SV" w:bidi="ar-SA"/>
+              </w:rPr>
+              <w:t xml:space="preserve">                </w:t>
+            </w:r>
+            <w:r>
+              <w:rPr>
+                <w:rFonts w:eastAsia="Calibri" w:cs="Times New Roman"/>
+                <w:b w:val="false"/>
+                <w:bCs w:val="false"/>
+                <w:i w:val="false"/>
+                <w:iCs w:val="false"/>
+                <w:caps w:val="false"/>
+                <w:smallCaps w:val="false"/>
+                <w:color w:val="000000"/>
+                <w:spacing w:val="0"/>
+                <w:kern w:val="0"/>
+                <w:sz w:val="14"/>
+                <w:szCs w:val="24"/>
+                <w:lang w:val="es-ES" w:eastAsia="es-SV" w:bidi="ar-SA"/>
+              </w:rPr>
+              <w:t>"bulkPushReceiptID": "BLK00001",</w:t>
+            </w:r>
+          </w:p>
+          <w:p>
+            <w:pPr>
+              <w:pStyle w:val="BodyText"/>
+              <w:widowControl w:val="false"/>
+              <w:spacing w:lineRule="auto" w:line="240" w:before="0" w:after="6"/>
+              <w:ind w:hanging="0" w:left="720"/>
+              <w:rPr>
+                <w:b w:val="false"/>
+                <w:bCs w:val="false"/>
+                <w:i w:val="false"/>
+                <w:i w:val="false"/>
+                <w:iCs w:val="false"/>
+                <w:sz w:val="14"/>
+                <w:szCs w:val="24"/>
+              </w:rPr>
+            </w:pPr>
+            <w:r>
+              <w:rPr>
+                <w:rFonts w:eastAsia="Calibri" w:cs="Times New Roman"/>
+                <w:b w:val="false"/>
+                <w:bCs w:val="false"/>
+                <w:i w:val="false"/>
+                <w:iCs w:val="false"/>
+                <w:caps w:val="false"/>
+                <w:smallCaps w:val="false"/>
+                <w:color w:val="000000"/>
+                <w:spacing w:val="0"/>
+                <w:kern w:val="0"/>
+                <w:sz w:val="14"/>
+                <w:szCs w:val="24"/>
+                <w:lang w:val="es-ES" w:eastAsia="es-SV" w:bidi="ar-SA"/>
+              </w:rPr>
+              <w:t xml:space="preserve">                </w:t>
+            </w:r>
+            <w:r>
+              <w:rPr>
+                <w:rFonts w:eastAsia="Calibri" w:cs="Times New Roman"/>
+                <w:b w:val="false"/>
+                <w:bCs w:val="false"/>
+                <w:i w:val="false"/>
+                <w:iCs w:val="false"/>
+                <w:caps w:val="false"/>
+                <w:smallCaps w:val="false"/>
+                <w:color w:val="000000"/>
+                <w:spacing w:val="0"/>
+                <w:kern w:val="0"/>
+                <w:sz w:val="14"/>
+                <w:szCs w:val="24"/>
+                <w:lang w:val="es-ES" w:eastAsia="es-SV" w:bidi="ar-SA"/>
+              </w:rPr>
+              <w:t>"bulkStatus": "JOB_PENDING"</w:t>
+            </w:r>
+          </w:p>
+          <w:p>
+            <w:pPr>
+              <w:pStyle w:val="BodyText"/>
+              <w:widowControl w:val="false"/>
+              <w:spacing w:lineRule="auto" w:line="240" w:before="0" w:after="6"/>
+              <w:ind w:hanging="0" w:left="720"/>
+              <w:rPr>
+                <w:b w:val="false"/>
+                <w:bCs w:val="false"/>
+                <w:i w:val="false"/>
+                <w:i w:val="false"/>
+                <w:iCs w:val="false"/>
+                <w:sz w:val="14"/>
+                <w:szCs w:val="24"/>
+              </w:rPr>
+            </w:pPr>
+            <w:r>
+              <w:rPr>
+                <w:rFonts w:eastAsia="Calibri" w:cs="Times New Roman"/>
+                <w:b w:val="false"/>
+                <w:bCs w:val="false"/>
+                <w:i w:val="false"/>
+                <w:iCs w:val="false"/>
+                <w:caps w:val="false"/>
+                <w:smallCaps w:val="false"/>
+                <w:color w:val="000000"/>
+                <w:spacing w:val="0"/>
+                <w:kern w:val="0"/>
+                <w:sz w:val="14"/>
+                <w:szCs w:val="24"/>
+                <w:lang w:val="es-ES" w:eastAsia="es-SV" w:bidi="ar-SA"/>
+              </w:rPr>
+              <w:t xml:space="preserve">        </w:t>
+            </w:r>
+            <w:r>
+              <w:rPr>
+                <w:rFonts w:eastAsia="Calibri" w:cs="Times New Roman"/>
+                <w:b w:val="false"/>
+                <w:bCs w:val="false"/>
+                <w:i w:val="false"/>
+                <w:iCs w:val="false"/>
+                <w:caps w:val="false"/>
+                <w:smallCaps w:val="false"/>
+                <w:color w:val="000000"/>
+                <w:spacing w:val="0"/>
+                <w:kern w:val="0"/>
+                <w:sz w:val="14"/>
+                <w:szCs w:val="24"/>
+                <w:lang w:val="es-ES" w:eastAsia="es-SV" w:bidi="ar-SA"/>
+              </w:rPr>
+              <w:t>}</w:t>
+            </w:r>
+          </w:p>
+          <w:p>
+            <w:pPr>
+              <w:pStyle w:val="BodyText"/>
+              <w:widowControl w:val="false"/>
+              <w:spacing w:lineRule="auto" w:line="240" w:before="0" w:after="6"/>
+              <w:ind w:hanging="0" w:left="720"/>
+              <w:rPr>
+                <w:b w:val="false"/>
+                <w:bCs w:val="false"/>
+                <w:i w:val="false"/>
+                <w:i w:val="false"/>
+                <w:iCs w:val="false"/>
+                <w:sz w:val="14"/>
+                <w:szCs w:val="24"/>
+              </w:rPr>
+            </w:pPr>
+            <w:r>
+              <w:rPr>
+                <w:rFonts w:eastAsia="Calibri" w:cs="Times New Roman"/>
+                <w:b w:val="false"/>
+                <w:bCs w:val="false"/>
+                <w:i w:val="false"/>
+                <w:iCs w:val="false"/>
+                <w:caps w:val="false"/>
+                <w:smallCaps w:val="false"/>
+                <w:color w:val="000000"/>
+                <w:spacing w:val="0"/>
+                <w:kern w:val="0"/>
+                <w:sz w:val="14"/>
+                <w:szCs w:val="24"/>
+                <w:lang w:val="es-ES" w:eastAsia="es-SV" w:bidi="ar-SA"/>
+              </w:rPr>
+              <w:t xml:space="preserve">    </w:t>
+            </w:r>
+            <w:r>
+              <w:rPr>
+                <w:rFonts w:eastAsia="Calibri" w:cs="Times New Roman"/>
+                <w:b w:val="false"/>
+                <w:bCs w:val="false"/>
+                <w:i w:val="false"/>
+                <w:iCs w:val="false"/>
+                <w:caps w:val="false"/>
+                <w:smallCaps w:val="false"/>
+                <w:color w:val="000000"/>
+                <w:spacing w:val="0"/>
+                <w:kern w:val="0"/>
+                <w:sz w:val="14"/>
+                <w:szCs w:val="24"/>
+                <w:lang w:val="es-ES" w:eastAsia="es-SV" w:bidi="ar-SA"/>
+              </w:rPr>
+              <w:t>}</w:t>
+            </w:r>
+          </w:p>
+          <w:p>
+            <w:pPr>
+              <w:pStyle w:val="BodyText"/>
+              <w:widowControl w:val="false"/>
+              <w:spacing w:lineRule="auto" w:line="240" w:before="0" w:after="6"/>
+              <w:ind w:hanging="0" w:left="720"/>
+              <w:rPr>
+                <w:b w:val="false"/>
+                <w:bCs w:val="false"/>
+                <w:i w:val="false"/>
+                <w:i w:val="false"/>
+                <w:iCs w:val="false"/>
+                <w:sz w:val="14"/>
+                <w:szCs w:val="24"/>
+              </w:rPr>
+            </w:pPr>
+            <w:r>
+              <w:rPr>
+                <w:rFonts w:eastAsia="Calibri" w:cs="Times New Roman"/>
+                <w:b w:val="false"/>
+                <w:bCs w:val="false"/>
+                <w:i w:val="false"/>
+                <w:iCs w:val="false"/>
+                <w:caps w:val="false"/>
+                <w:smallCaps w:val="false"/>
+                <w:color w:val="000000"/>
+                <w:spacing w:val="0"/>
+                <w:kern w:val="0"/>
+                <w:sz w:val="14"/>
+                <w:szCs w:val="24"/>
+                <w:lang w:val="es-ES" w:eastAsia="es-SV" w:bidi="ar-SA"/>
+              </w:rPr>
+              <w:t>}</w:t>
+            </w:r>
+          </w:p>
+          <w:p>
+            <w:pPr>
+              <w:pStyle w:val="BodyText"/>
+              <w:widowControl w:val="false"/>
+              <w:rPr>
+                <w:rFonts w:ascii="Calibri" w:hAnsi="Calibri" w:eastAsia="Calibri" w:cs="Times New Roman"/>
+                <w:b w:val="false"/>
+                <w:i w:val="false"/>
+                <w:i w:val="false"/>
+                <w:iCs w:val="false"/>
+                <w:caps w:val="false"/>
+                <w:smallCaps w:val="false"/>
+                <w:color w:val="000000"/>
+                <w:spacing w:val="0"/>
+                <w:kern w:val="0"/>
+                <w:sz w:val="21"/>
+                <w:szCs w:val="21"/>
+                <w:lang w:val="es-ES" w:eastAsia="es-SV" w:bidi="ar-SA"/>
+              </w:rPr>
+            </w:pPr>
+            <w:r>
+              <w:rPr>
+                <w:rFonts w:eastAsia="Calibri" w:cs="Times New Roman" w:ascii="Calibri" w:hAnsi="Calibri"/>
+                <w:b w:val="false"/>
+                <w:i w:val="false"/>
+                <w:iCs w:val="false"/>
+                <w:caps w:val="false"/>
+                <w:smallCaps w:val="false"/>
+                <w:color w:val="000000"/>
+                <w:spacing w:val="0"/>
+                <w:kern w:val="0"/>
+                <w:sz w:val="21"/>
+                <w:szCs w:val="21"/>
+                <w:lang w:val="es-ES" w:eastAsia="es-SV" w:bidi="ar-SA"/>
+              </w:rPr>
+            </w:r>
+          </w:p>
+          <w:p>
+            <w:pPr>
+              <w:pStyle w:val="ListParagraph"/>
+              <w:widowControl w:val="false"/>
+              <w:ind w:hanging="0" w:left="1440"/>
+              <w:rPr>
+                <w:rFonts w:ascii="Calibri" w:hAnsi="Calibri" w:eastAsia="Calibri" w:cs="Times New Roman"/>
+                <w:b w:val="false"/>
+                <w:i w:val="false"/>
+                <w:i w:val="false"/>
+                <w:iCs w:val="false"/>
+                <w:caps w:val="false"/>
+                <w:smallCaps w:val="false"/>
+                <w:color w:val="000000"/>
+                <w:spacing w:val="0"/>
+                <w:kern w:val="0"/>
+                <w:sz w:val="21"/>
+                <w:szCs w:val="21"/>
+                <w:lang w:val="es-ES" w:eastAsia="es-SV" w:bidi="ar-SA"/>
+              </w:rPr>
+            </w:pPr>
+            <w:r>
+              <w:rPr>
+                <w:rFonts w:eastAsia="Calibri" w:cs="Times New Roman"/>
+                <w:b w:val="false"/>
+                <w:i w:val="false"/>
+                <w:iCs w:val="false"/>
+                <w:caps w:val="false"/>
+                <w:smallCaps w:val="false"/>
+                <w:color w:val="000000"/>
+                <w:spacing w:val="0"/>
+                <w:kern w:val="0"/>
+                <w:sz w:val="21"/>
+                <w:szCs w:val="21"/>
+                <w:lang w:val="es-ES" w:eastAsia="es-SV" w:bidi="ar-SA"/>
               </w:rPr>
             </w:r>
           </w:p>
@@ -1090,1272 +2247,31 @@
                 <w:ilvl w:val="0"/>
                 <w:numId w:val="3"/>
               </w:numPr>
-              <w:rPr/>
-            </w:pPr>
-            <w:r>
-              <w:rPr>
-                <w:rFonts w:eastAsia="Calibri" w:cs="Times New Roman"/>
-                <w:b w:val="false"/>
-                <w:bCs w:val="false"/>
-                <w:i w:val="false"/>
-                <w:iCs w:val="false"/>
-                <w:caps w:val="false"/>
-                <w:smallCaps w:val="false"/>
-                <w:color w:val="000000"/>
-                <w:spacing w:val="0"/>
-                <w:kern w:val="0"/>
-                <w:sz w:val="21"/>
-                <w:szCs w:val="21"/>
-                <w:lang w:val="es-ES" w:eastAsia="es-SV" w:bidi="ar-SA"/>
-              </w:rPr>
-              <w:t xml:space="preserve">Esta api pertenece a Cmc se desarrolla para Click to Pay, esta servirá para actualizar la información de los bulks enviados a HST, en la tabla </w:t>
-            </w:r>
-            <w:r>
-              <w:rPr>
-                <w:rFonts w:eastAsia="Calibri" w:cs="Times New Roman" w:ascii="Consolas" w:hAnsi="Consolas"/>
-                <w:b/>
-                <w:bCs/>
-                <w:i w:val="false"/>
-                <w:iCs w:val="false"/>
-                <w:caps w:val="false"/>
-                <w:smallCaps w:val="false"/>
-                <w:color w:val="000000"/>
-                <w:spacing w:val="0"/>
-                <w:kern w:val="0"/>
-                <w:sz w:val="20"/>
-                <w:szCs w:val="21"/>
-                <w:shd w:fill="F0D8A8" w:val="clear"/>
-                <w:lang w:val="es-ES" w:eastAsia="es-SV" w:bidi="ar-SA"/>
-              </w:rPr>
-              <w:t>BULK_STATUS_CTP</w:t>
-            </w:r>
-            <w:r>
-              <w:rPr>
-                <w:rFonts w:eastAsia="Calibri" w:cs="Times New Roman"/>
-                <w:b w:val="false"/>
-                <w:bCs w:val="false"/>
-                <w:i w:val="false"/>
-                <w:iCs w:val="false"/>
-                <w:caps w:val="false"/>
-                <w:smallCaps w:val="false"/>
-                <w:color w:val="000000"/>
-                <w:spacing w:val="0"/>
-                <w:kern w:val="0"/>
-                <w:sz w:val="21"/>
-                <w:szCs w:val="21"/>
-                <w:lang w:val="es-ES" w:eastAsia="es-SV" w:bidi="ar-SA"/>
-              </w:rPr>
-              <w:t>.</w:t>
-            </w:r>
-          </w:p>
-          <w:p>
-            <w:pPr>
-              <w:pStyle w:val="ListParagraph"/>
-              <w:widowControl w:val="false"/>
-              <w:ind w:hanging="0" w:left="720"/>
-              <w:rPr>
-                <w:rFonts w:eastAsia="Calibri" w:cs="Times New Roman"/>
-                <w:b w:val="false"/>
-                <w:i w:val="false"/>
-                <w:i w:val="false"/>
-                <w:iCs w:val="false"/>
-                <w:caps w:val="false"/>
-                <w:smallCaps w:val="false"/>
-                <w:color w:val="000000"/>
-                <w:spacing w:val="0"/>
-                <w:kern w:val="0"/>
-                <w:sz w:val="21"/>
-                <w:szCs w:val="21"/>
-                <w:lang w:val="es-ES" w:eastAsia="es-SV" w:bidi="ar-SA"/>
-              </w:rPr>
-            </w:pPr>
-            <w:r>
-              <w:rPr>
-                <w:rFonts w:eastAsia="Calibri" w:cs="Times New Roman"/>
-                <w:b w:val="false"/>
-                <w:i w:val="false"/>
-                <w:iCs w:val="false"/>
-                <w:caps w:val="false"/>
-                <w:smallCaps w:val="false"/>
-                <w:color w:val="000000"/>
-                <w:spacing w:val="0"/>
-                <w:kern w:val="0"/>
-                <w:sz w:val="21"/>
-                <w:szCs w:val="21"/>
-                <w:lang w:val="es-ES" w:eastAsia="es-SV" w:bidi="ar-SA"/>
-              </w:rPr>
-            </w:r>
-          </w:p>
-          <w:p>
-            <w:pPr>
-              <w:pStyle w:val="ListParagraph"/>
-              <w:widowControl w:val="false"/>
-              <w:numPr>
-                <w:ilvl w:val="0"/>
-                <w:numId w:val="3"/>
-              </w:numPr>
-              <w:rPr>
-                <w:rFonts w:eastAsia="Calibri" w:cs="Times New Roman"/>
-                <w:b w:val="false"/>
-                <w:bCs w:val="false"/>
-                <w:i w:val="false"/>
-                <w:i w:val="false"/>
-                <w:iCs w:val="false"/>
-                <w:caps w:val="false"/>
-                <w:smallCaps w:val="false"/>
-                <w:color w:val="000000"/>
-                <w:spacing w:val="0"/>
-                <w:kern w:val="0"/>
-                <w:sz w:val="21"/>
-                <w:szCs w:val="21"/>
-                <w:lang w:val="es-ES" w:eastAsia="es-SV" w:bidi="ar-SA"/>
-              </w:rPr>
-            </w:pPr>
-            <w:r>
-              <w:rPr>
-                <w:rFonts w:eastAsia="Calibri" w:cs="Times New Roman"/>
-                <w:b w:val="false"/>
-                <w:bCs w:val="false"/>
-                <w:i w:val="false"/>
-                <w:iCs w:val="false"/>
-                <w:caps w:val="false"/>
-                <w:smallCaps w:val="false"/>
-                <w:color w:val="000000"/>
-                <w:spacing w:val="0"/>
-                <w:kern w:val="0"/>
-                <w:sz w:val="21"/>
-                <w:szCs w:val="21"/>
-                <w:lang w:val="es-ES" w:eastAsia="es-SV" w:bidi="ar-SA"/>
-              </w:rPr>
-              <w:t>Para evitar la vulnerabilidad, a esta api se le realizan validaciones en cada uno de los campos del body request, para tipo de dato y longitud.</w:t>
-            </w:r>
-          </w:p>
-          <w:p>
-            <w:pPr>
-              <w:pStyle w:val="ListParagraph"/>
-              <w:widowControl w:val="false"/>
-              <w:rPr>
-                <w:rFonts w:eastAsia="Calibri" w:cs="Times New Roman"/>
-                <w:b w:val="false"/>
-                <w:i w:val="false"/>
-                <w:i w:val="false"/>
-                <w:iCs w:val="false"/>
-                <w:caps w:val="false"/>
-                <w:smallCaps w:val="false"/>
-                <w:color w:val="000000"/>
-                <w:spacing w:val="0"/>
-                <w:kern w:val="0"/>
-                <w:sz w:val="21"/>
-                <w:szCs w:val="21"/>
-                <w:lang w:val="es-ES" w:eastAsia="es-SV" w:bidi="ar-SA"/>
-              </w:rPr>
-            </w:pPr>
-            <w:r>
-              <w:rPr>
-                <w:rFonts w:eastAsia="Calibri" w:cs="Times New Roman"/>
-                <w:b w:val="false"/>
-                <w:i w:val="false"/>
-                <w:iCs w:val="false"/>
-                <w:caps w:val="false"/>
-                <w:smallCaps w:val="false"/>
-                <w:color w:val="000000"/>
-                <w:spacing w:val="0"/>
-                <w:kern w:val="0"/>
-                <w:sz w:val="21"/>
-                <w:szCs w:val="21"/>
-                <w:lang w:val="es-ES" w:eastAsia="es-SV" w:bidi="ar-SA"/>
-              </w:rPr>
-            </w:r>
-          </w:p>
-          <w:p>
-            <w:pPr>
-              <w:pStyle w:val="ListParagraph"/>
-              <w:widowControl w:val="false"/>
-              <w:rPr>
-                <w:rFonts w:ascii="Calibri" w:hAnsi="Calibri" w:eastAsia="Calibri" w:cs="Times New Roman"/>
-                <w:b w:val="false"/>
-                <w:i w:val="false"/>
-                <w:i w:val="false"/>
-                <w:iCs w:val="false"/>
-                <w:caps w:val="false"/>
-                <w:smallCaps w:val="false"/>
-                <w:color w:val="000000"/>
-                <w:spacing w:val="0"/>
-                <w:kern w:val="0"/>
-                <w:sz w:val="21"/>
-                <w:szCs w:val="21"/>
-                <w:lang w:val="es-ES" w:eastAsia="es-SV" w:bidi="ar-SA"/>
-              </w:rPr>
-            </w:pPr>
-            <w:r>
-              <w:rPr>
-                <w:rFonts w:eastAsia="Calibri" w:cs="Times New Roman"/>
-                <w:b w:val="false"/>
-                <w:i w:val="false"/>
-                <w:iCs w:val="false"/>
-                <w:caps w:val="false"/>
-                <w:smallCaps w:val="false"/>
-                <w:color w:val="000000"/>
-                <w:spacing w:val="0"/>
-                <w:kern w:val="0"/>
-                <w:sz w:val="21"/>
-                <w:szCs w:val="21"/>
-                <w:lang w:val="es-ES" w:eastAsia="es-SV" w:bidi="ar-SA"/>
-              </w:rPr>
-            </w:r>
-          </w:p>
-          <w:p>
-            <w:pPr>
-              <w:pStyle w:val="ListParagraph"/>
-              <w:widowControl w:val="false"/>
-              <w:numPr>
-                <w:ilvl w:val="2"/>
-                <w:numId w:val="5"/>
-              </w:numPr>
-              <w:rPr>
-                <w:rFonts w:eastAsia="Calibri" w:cs="Times New Roman"/>
-                <w:b w:val="false"/>
-                <w:i w:val="false"/>
-                <w:i w:val="false"/>
-                <w:iCs w:val="false"/>
-                <w:caps w:val="false"/>
-                <w:smallCaps w:val="false"/>
-                <w:color w:val="000000"/>
-                <w:spacing w:val="0"/>
-                <w:kern w:val="0"/>
-                <w:sz w:val="21"/>
-                <w:szCs w:val="21"/>
-                <w:lang w:val="es-ES" w:eastAsia="es-SV" w:bidi="ar-SA"/>
-              </w:rPr>
-            </w:pPr>
-            <w:r>
-              <w:rPr>
-                <w:rFonts w:eastAsia="Calibri" w:cs="Times New Roman"/>
-                <w:b w:val="false"/>
-                <w:bCs w:val="false"/>
-                <w:i w:val="false"/>
-                <w:iCs w:val="false"/>
-                <w:caps w:val="false"/>
-                <w:smallCaps w:val="false"/>
-                <w:color w:val="000000"/>
-                <w:spacing w:val="0"/>
-                <w:kern w:val="0"/>
-                <w:sz w:val="21"/>
-                <w:szCs w:val="21"/>
-                <w:lang w:val="es-ES" w:eastAsia="es-SV" w:bidi="ar-SA"/>
-              </w:rPr>
-              <w:t>JSON Body Request:</w:t>
-            </w:r>
-          </w:p>
-          <w:p>
-            <w:pPr>
-              <w:pStyle w:val="BodyText"/>
-              <w:widowControl w:val="false"/>
-              <w:spacing w:lineRule="auto" w:line="240" w:before="0" w:after="6"/>
-              <w:ind w:hanging="0" w:left="720"/>
-              <w:rPr>
-                <w:b w:val="false"/>
-                <w:bCs w:val="false"/>
-                <w:i w:val="false"/>
-                <w:i w:val="false"/>
-                <w:iCs w:val="false"/>
-                <w:sz w:val="14"/>
-                <w:szCs w:val="24"/>
-              </w:rPr>
-            </w:pPr>
-            <w:r>
-              <w:rPr>
-                <w:rFonts w:eastAsia="Calibri" w:cs="Times New Roman"/>
-                <w:b w:val="false"/>
-                <w:bCs w:val="false"/>
-                <w:i w:val="false"/>
-                <w:iCs w:val="false"/>
-                <w:caps w:val="false"/>
-                <w:smallCaps w:val="false"/>
-                <w:color w:val="000000"/>
-                <w:spacing w:val="0"/>
-                <w:kern w:val="0"/>
-                <w:sz w:val="14"/>
-                <w:szCs w:val="24"/>
-                <w:lang w:val="es-ES" w:eastAsia="es-SV" w:bidi="ar-SA"/>
-              </w:rPr>
-              <w:t>{</w:t>
-            </w:r>
-          </w:p>
-          <w:p>
-            <w:pPr>
-              <w:pStyle w:val="BodyText"/>
-              <w:widowControl w:val="false"/>
-              <w:spacing w:lineRule="auto" w:line="240" w:before="0" w:after="6"/>
-              <w:ind w:hanging="0" w:left="720"/>
-              <w:rPr>
-                <w:b w:val="false"/>
-                <w:bCs w:val="false"/>
-                <w:i w:val="false"/>
-                <w:i w:val="false"/>
-                <w:iCs w:val="false"/>
-                <w:sz w:val="14"/>
-                <w:szCs w:val="24"/>
-              </w:rPr>
-            </w:pPr>
-            <w:r>
-              <w:rPr>
-                <w:rFonts w:eastAsia="Calibri" w:cs="Times New Roman"/>
-                <w:b w:val="false"/>
-                <w:bCs w:val="false"/>
-                <w:i w:val="false"/>
-                <w:iCs w:val="false"/>
-                <w:caps w:val="false"/>
-                <w:smallCaps w:val="false"/>
-                <w:color w:val="000000"/>
-                <w:spacing w:val="0"/>
-                <w:kern w:val="0"/>
-                <w:sz w:val="14"/>
-                <w:szCs w:val="24"/>
-                <w:lang w:val="es-ES" w:eastAsia="es-SV" w:bidi="ar-SA"/>
-              </w:rPr>
-              <w:t xml:space="preserve">    </w:t>
-            </w:r>
-            <w:r>
-              <w:rPr>
-                <w:rFonts w:eastAsia="Calibri" w:cs="Times New Roman"/>
-                <w:b w:val="false"/>
-                <w:bCs w:val="false"/>
-                <w:i w:val="false"/>
-                <w:iCs w:val="false"/>
-                <w:caps w:val="false"/>
-                <w:smallCaps w:val="false"/>
-                <w:color w:val="000000"/>
-                <w:spacing w:val="0"/>
-                <w:kern w:val="0"/>
-                <w:sz w:val="14"/>
-                <w:szCs w:val="24"/>
-                <w:lang w:val="es-ES" w:eastAsia="es-SV" w:bidi="ar-SA"/>
-              </w:rPr>
-              <w:t>"metadata": {</w:t>
-            </w:r>
-          </w:p>
-          <w:p>
-            <w:pPr>
-              <w:pStyle w:val="BodyText"/>
-              <w:widowControl w:val="false"/>
-              <w:spacing w:lineRule="auto" w:line="240" w:before="0" w:after="6"/>
-              <w:ind w:hanging="0" w:left="720"/>
-              <w:rPr>
-                <w:b w:val="false"/>
-                <w:bCs w:val="false"/>
-                <w:i w:val="false"/>
-                <w:i w:val="false"/>
-                <w:iCs w:val="false"/>
-                <w:sz w:val="14"/>
-                <w:szCs w:val="24"/>
-              </w:rPr>
-            </w:pPr>
-            <w:r>
-              <w:rPr>
-                <w:rFonts w:eastAsia="Calibri" w:cs="Times New Roman"/>
-                <w:b w:val="false"/>
-                <w:bCs w:val="false"/>
-                <w:i w:val="false"/>
-                <w:iCs w:val="false"/>
-                <w:caps w:val="false"/>
-                <w:smallCaps w:val="false"/>
-                <w:color w:val="000000"/>
-                <w:spacing w:val="0"/>
-                <w:kern w:val="0"/>
-                <w:sz w:val="14"/>
-                <w:szCs w:val="24"/>
-                <w:lang w:val="es-ES" w:eastAsia="es-SV" w:bidi="ar-SA"/>
-              </w:rPr>
-              <w:t xml:space="preserve">            </w:t>
-            </w:r>
-            <w:r>
-              <w:rPr>
-                <w:rFonts w:eastAsia="Calibri" w:cs="Times New Roman"/>
-                <w:b w:val="false"/>
-                <w:bCs w:val="false"/>
-                <w:i w:val="false"/>
-                <w:iCs w:val="false"/>
-                <w:caps w:val="false"/>
-                <w:smallCaps w:val="false"/>
-                <w:color w:val="000000"/>
-                <w:spacing w:val="0"/>
-                <w:kern w:val="0"/>
-                <w:sz w:val="14"/>
-                <w:szCs w:val="24"/>
-                <w:lang w:val="es-ES" w:eastAsia="es-SV" w:bidi="ar-SA"/>
-              </w:rPr>
-              <w:t>"_messageType": "Request",</w:t>
-            </w:r>
-          </w:p>
-          <w:p>
-            <w:pPr>
-              <w:pStyle w:val="BodyText"/>
-              <w:widowControl w:val="false"/>
-              <w:spacing w:lineRule="auto" w:line="240" w:before="0" w:after="6"/>
-              <w:ind w:hanging="0" w:left="720"/>
-              <w:rPr>
-                <w:b w:val="false"/>
-                <w:bCs w:val="false"/>
-                <w:i w:val="false"/>
-                <w:i w:val="false"/>
-                <w:iCs w:val="false"/>
-                <w:sz w:val="14"/>
-                <w:szCs w:val="24"/>
-              </w:rPr>
-            </w:pPr>
-            <w:r>
-              <w:rPr>
-                <w:rFonts w:eastAsia="Calibri" w:cs="Times New Roman"/>
-                <w:b w:val="false"/>
-                <w:bCs w:val="false"/>
-                <w:i w:val="false"/>
-                <w:iCs w:val="false"/>
-                <w:caps w:val="false"/>
-                <w:smallCaps w:val="false"/>
-                <w:color w:val="000000"/>
-                <w:spacing w:val="0"/>
-                <w:kern w:val="0"/>
-                <w:sz w:val="14"/>
-                <w:szCs w:val="24"/>
-                <w:lang w:val="es-ES" w:eastAsia="es-SV" w:bidi="ar-SA"/>
-              </w:rPr>
-              <w:t xml:space="preserve">            </w:t>
-            </w:r>
-            <w:r>
-              <w:rPr>
-                <w:rFonts w:eastAsia="Calibri" w:cs="Times New Roman"/>
-                <w:b w:val="false"/>
-                <w:bCs w:val="false"/>
-                <w:i w:val="false"/>
-                <w:iCs w:val="false"/>
-                <w:caps w:val="false"/>
-                <w:smallCaps w:val="false"/>
-                <w:color w:val="000000"/>
-                <w:spacing w:val="0"/>
-                <w:kern w:val="0"/>
-                <w:sz w:val="14"/>
-                <w:szCs w:val="24"/>
-                <w:lang w:val="es-ES" w:eastAsia="es-SV" w:bidi="ar-SA"/>
-              </w:rPr>
-              <w:t>"_datetime": "2025-05-21T00:00:35",</w:t>
-            </w:r>
-          </w:p>
-          <w:p>
-            <w:pPr>
-              <w:pStyle w:val="BodyText"/>
-              <w:widowControl w:val="false"/>
-              <w:spacing w:lineRule="auto" w:line="240" w:before="0" w:after="6"/>
-              <w:ind w:hanging="0" w:left="720"/>
-              <w:rPr>
-                <w:b w:val="false"/>
-                <w:bCs w:val="false"/>
-                <w:i w:val="false"/>
-                <w:i w:val="false"/>
-                <w:iCs w:val="false"/>
-                <w:sz w:val="14"/>
-                <w:szCs w:val="24"/>
-              </w:rPr>
-            </w:pPr>
-            <w:r>
-              <w:rPr>
-                <w:rFonts w:eastAsia="Calibri" w:cs="Times New Roman"/>
-                <w:b w:val="false"/>
-                <w:bCs w:val="false"/>
-                <w:i w:val="false"/>
-                <w:iCs w:val="false"/>
-                <w:caps w:val="false"/>
-                <w:smallCaps w:val="false"/>
-                <w:color w:val="000000"/>
-                <w:spacing w:val="0"/>
-                <w:kern w:val="0"/>
-                <w:sz w:val="14"/>
-                <w:szCs w:val="24"/>
-                <w:lang w:val="es-ES" w:eastAsia="es-SV" w:bidi="ar-SA"/>
-              </w:rPr>
-              <w:t xml:space="preserve">            </w:t>
-            </w:r>
-            <w:r>
-              <w:rPr>
-                <w:rFonts w:eastAsia="Calibri" w:cs="Times New Roman"/>
-                <w:b w:val="false"/>
-                <w:bCs w:val="false"/>
-                <w:i w:val="false"/>
-                <w:iCs w:val="false"/>
-                <w:caps w:val="false"/>
-                <w:smallCaps w:val="false"/>
-                <w:color w:val="000000"/>
-                <w:spacing w:val="0"/>
-                <w:kern w:val="0"/>
-                <w:sz w:val="14"/>
-                <w:szCs w:val="24"/>
-                <w:lang w:val="es-ES" w:eastAsia="es-SV" w:bidi="ar-SA"/>
-              </w:rPr>
-              <w:t>"_messageIdOrg": "TS1663865723413",</w:t>
-            </w:r>
-          </w:p>
-          <w:p>
-            <w:pPr>
-              <w:pStyle w:val="BodyText"/>
-              <w:widowControl w:val="false"/>
-              <w:spacing w:lineRule="auto" w:line="240" w:before="0" w:after="6"/>
-              <w:ind w:hanging="0" w:left="720"/>
-              <w:rPr>
-                <w:b w:val="false"/>
-                <w:bCs w:val="false"/>
-                <w:i w:val="false"/>
-                <w:i w:val="false"/>
-                <w:iCs w:val="false"/>
-                <w:sz w:val="14"/>
-                <w:szCs w:val="24"/>
-              </w:rPr>
-            </w:pPr>
-            <w:r>
-              <w:rPr>
-                <w:rFonts w:eastAsia="Calibri" w:cs="Times New Roman"/>
-                <w:b w:val="false"/>
-                <w:bCs w:val="false"/>
-                <w:i w:val="false"/>
-                <w:iCs w:val="false"/>
-                <w:caps w:val="false"/>
-                <w:smallCaps w:val="false"/>
-                <w:color w:val="000000"/>
-                <w:spacing w:val="0"/>
-                <w:kern w:val="0"/>
-                <w:sz w:val="14"/>
-                <w:szCs w:val="24"/>
-                <w:lang w:val="es-ES" w:eastAsia="es-SV" w:bidi="ar-SA"/>
-              </w:rPr>
-              <w:t xml:space="preserve">            </w:t>
-            </w:r>
-            <w:r>
-              <w:rPr>
-                <w:rFonts w:eastAsia="Calibri" w:cs="Times New Roman"/>
-                <w:b w:val="false"/>
-                <w:bCs w:val="false"/>
-                <w:i w:val="false"/>
-                <w:iCs w:val="false"/>
-                <w:caps w:val="false"/>
-                <w:smallCaps w:val="false"/>
-                <w:color w:val="000000"/>
-                <w:spacing w:val="0"/>
-                <w:kern w:val="0"/>
-                <w:sz w:val="14"/>
-                <w:szCs w:val="24"/>
-                <w:lang w:val="es-ES" w:eastAsia="es-SV" w:bidi="ar-SA"/>
-              </w:rPr>
-              <w:t>"_applicationId": "Tokenization",</w:t>
-            </w:r>
-          </w:p>
-          <w:p>
-            <w:pPr>
-              <w:pStyle w:val="BodyText"/>
-              <w:widowControl w:val="false"/>
-              <w:spacing w:lineRule="auto" w:line="240" w:before="0" w:after="6"/>
-              <w:ind w:hanging="0" w:left="720"/>
-              <w:rPr>
-                <w:b w:val="false"/>
-                <w:bCs w:val="false"/>
-                <w:i w:val="false"/>
-                <w:i w:val="false"/>
-                <w:iCs w:val="false"/>
-                <w:sz w:val="14"/>
-                <w:szCs w:val="24"/>
-              </w:rPr>
-            </w:pPr>
-            <w:r>
-              <w:rPr>
-                <w:rFonts w:eastAsia="Calibri" w:cs="Times New Roman"/>
-                <w:b w:val="false"/>
-                <w:bCs w:val="false"/>
-                <w:i w:val="false"/>
-                <w:iCs w:val="false"/>
-                <w:caps w:val="false"/>
-                <w:smallCaps w:val="false"/>
-                <w:color w:val="000000"/>
-                <w:spacing w:val="0"/>
-                <w:kern w:val="0"/>
-                <w:sz w:val="14"/>
-                <w:szCs w:val="24"/>
-                <w:lang w:val="es-ES" w:eastAsia="es-SV" w:bidi="ar-SA"/>
-              </w:rPr>
-              <w:t xml:space="preserve">            </w:t>
-            </w:r>
-            <w:r>
-              <w:rPr>
-                <w:rFonts w:eastAsia="Calibri" w:cs="Times New Roman"/>
-                <w:b w:val="false"/>
-                <w:bCs w:val="false"/>
-                <w:i w:val="false"/>
-                <w:iCs w:val="false"/>
-                <w:caps w:val="false"/>
-                <w:smallCaps w:val="false"/>
-                <w:color w:val="000000"/>
-                <w:spacing w:val="0"/>
-                <w:kern w:val="0"/>
-                <w:sz w:val="14"/>
-                <w:szCs w:val="24"/>
-                <w:lang w:val="es-ES" w:eastAsia="es-SV" w:bidi="ar-SA"/>
-              </w:rPr>
-              <w:t>"_serviceId": "bulkprovisionnotification",</w:t>
-            </w:r>
-          </w:p>
-          <w:p>
-            <w:pPr>
-              <w:pStyle w:val="BodyText"/>
-              <w:widowControl w:val="false"/>
-              <w:spacing w:lineRule="auto" w:line="240" w:before="0" w:after="6"/>
-              <w:ind w:hanging="0" w:left="720"/>
-              <w:rPr>
-                <w:b w:val="false"/>
-                <w:bCs w:val="false"/>
-                <w:i w:val="false"/>
-                <w:i w:val="false"/>
-                <w:iCs w:val="false"/>
-                <w:sz w:val="14"/>
-                <w:szCs w:val="24"/>
-              </w:rPr>
-            </w:pPr>
-            <w:r>
-              <w:rPr>
-                <w:rFonts w:eastAsia="Calibri" w:cs="Times New Roman"/>
-                <w:b w:val="false"/>
-                <w:bCs w:val="false"/>
-                <w:i w:val="false"/>
-                <w:iCs w:val="false"/>
-                <w:caps w:val="false"/>
-                <w:smallCaps w:val="false"/>
-                <w:color w:val="000000"/>
-                <w:spacing w:val="0"/>
-                <w:kern w:val="0"/>
-                <w:sz w:val="14"/>
-                <w:szCs w:val="24"/>
-                <w:lang w:val="es-ES" w:eastAsia="es-SV" w:bidi="ar-SA"/>
-              </w:rPr>
-              <w:t xml:space="preserve">            </w:t>
-            </w:r>
-            <w:r>
-              <w:rPr>
-                <w:rFonts w:eastAsia="Calibri" w:cs="Times New Roman"/>
-                <w:b w:val="false"/>
-                <w:bCs w:val="false"/>
-                <w:i w:val="false"/>
-                <w:iCs w:val="false"/>
-                <w:caps w:val="false"/>
-                <w:smallCaps w:val="false"/>
-                <w:color w:val="000000"/>
-                <w:spacing w:val="0"/>
-                <w:kern w:val="0"/>
-                <w:sz w:val="14"/>
-                <w:szCs w:val="24"/>
-                <w:lang w:val="es-ES" w:eastAsia="es-SV" w:bidi="ar-SA"/>
-              </w:rPr>
-              <w:t>"_shortMessageId": "S1663865723413",</w:t>
-            </w:r>
-          </w:p>
-          <w:p>
-            <w:pPr>
-              <w:pStyle w:val="BodyText"/>
-              <w:widowControl w:val="false"/>
-              <w:spacing w:lineRule="auto" w:line="240" w:before="0" w:after="6"/>
-              <w:ind w:hanging="0" w:left="720"/>
-              <w:rPr>
-                <w:b w:val="false"/>
-                <w:bCs w:val="false"/>
-                <w:i w:val="false"/>
-                <w:i w:val="false"/>
-                <w:iCs w:val="false"/>
-                <w:sz w:val="14"/>
-                <w:szCs w:val="24"/>
-              </w:rPr>
-            </w:pPr>
-            <w:r>
-              <w:rPr>
-                <w:rFonts w:eastAsia="Calibri" w:cs="Times New Roman"/>
-                <w:b w:val="false"/>
-                <w:bCs w:val="false"/>
-                <w:i w:val="false"/>
-                <w:iCs w:val="false"/>
-                <w:caps w:val="false"/>
-                <w:smallCaps w:val="false"/>
-                <w:color w:val="000000"/>
-                <w:spacing w:val="0"/>
-                <w:kern w:val="0"/>
-                <w:sz w:val="14"/>
-                <w:szCs w:val="24"/>
-                <w:lang w:val="es-ES" w:eastAsia="es-SV" w:bidi="ar-SA"/>
-              </w:rPr>
-              <w:t xml:space="preserve">            </w:t>
-            </w:r>
-            <w:r>
-              <w:rPr>
-                <w:rFonts w:eastAsia="Calibri" w:cs="Times New Roman"/>
-                <w:b w:val="false"/>
-                <w:bCs w:val="false"/>
-                <w:i w:val="false"/>
-                <w:iCs w:val="false"/>
-                <w:caps w:val="false"/>
-                <w:smallCaps w:val="false"/>
-                <w:color w:val="000000"/>
-                <w:spacing w:val="0"/>
-                <w:kern w:val="0"/>
-                <w:sz w:val="14"/>
-                <w:szCs w:val="24"/>
-                <w:lang w:val="es-ES" w:eastAsia="es-SV" w:bidi="ar-SA"/>
-              </w:rPr>
-              <w:t>"_messageId": "TS1663865723413"</w:t>
-            </w:r>
-          </w:p>
-          <w:p>
-            <w:pPr>
-              <w:pStyle w:val="BodyText"/>
-              <w:widowControl w:val="false"/>
-              <w:spacing w:lineRule="auto" w:line="240" w:before="0" w:after="6"/>
-              <w:ind w:hanging="0" w:left="720"/>
-              <w:rPr>
-                <w:b w:val="false"/>
-                <w:bCs w:val="false"/>
-                <w:i w:val="false"/>
-                <w:i w:val="false"/>
-                <w:iCs w:val="false"/>
-                <w:sz w:val="14"/>
-                <w:szCs w:val="24"/>
-              </w:rPr>
-            </w:pPr>
-            <w:r>
-              <w:rPr>
-                <w:rFonts w:eastAsia="Calibri" w:cs="Times New Roman"/>
-                <w:b w:val="false"/>
-                <w:bCs w:val="false"/>
-                <w:i w:val="false"/>
-                <w:iCs w:val="false"/>
-                <w:caps w:val="false"/>
-                <w:smallCaps w:val="false"/>
-                <w:color w:val="000000"/>
-                <w:spacing w:val="0"/>
-                <w:kern w:val="0"/>
-                <w:sz w:val="14"/>
-                <w:szCs w:val="24"/>
-                <w:lang w:val="es-ES" w:eastAsia="es-SV" w:bidi="ar-SA"/>
-              </w:rPr>
-              <w:t xml:space="preserve">    </w:t>
-            </w:r>
-            <w:r>
-              <w:rPr>
-                <w:rFonts w:eastAsia="Calibri" w:cs="Times New Roman"/>
-                <w:b w:val="false"/>
-                <w:bCs w:val="false"/>
-                <w:i w:val="false"/>
-                <w:iCs w:val="false"/>
-                <w:caps w:val="false"/>
-                <w:smallCaps w:val="false"/>
-                <w:color w:val="000000"/>
-                <w:spacing w:val="0"/>
-                <w:kern w:val="0"/>
-                <w:sz w:val="14"/>
-                <w:szCs w:val="24"/>
-                <w:lang w:val="es-ES" w:eastAsia="es-SV" w:bidi="ar-SA"/>
-              </w:rPr>
-              <w:t>},</w:t>
-            </w:r>
-          </w:p>
-          <w:p>
-            <w:pPr>
-              <w:pStyle w:val="BodyText"/>
-              <w:widowControl w:val="false"/>
-              <w:spacing w:lineRule="auto" w:line="240" w:before="0" w:after="6"/>
-              <w:ind w:hanging="0" w:left="720"/>
-              <w:rPr>
-                <w:b w:val="false"/>
-                <w:bCs w:val="false"/>
-                <w:i w:val="false"/>
-                <w:i w:val="false"/>
-                <w:iCs w:val="false"/>
-                <w:sz w:val="14"/>
-                <w:szCs w:val="24"/>
-              </w:rPr>
-            </w:pPr>
-            <w:r>
-              <w:rPr>
-                <w:rFonts w:eastAsia="Calibri" w:cs="Times New Roman"/>
-                <w:b w:val="false"/>
-                <w:bCs w:val="false"/>
-                <w:i w:val="false"/>
-                <w:iCs w:val="false"/>
-                <w:caps w:val="false"/>
-                <w:smallCaps w:val="false"/>
-                <w:color w:val="000000"/>
-                <w:spacing w:val="0"/>
-                <w:kern w:val="0"/>
-                <w:sz w:val="14"/>
-                <w:szCs w:val="24"/>
-                <w:lang w:val="es-ES" w:eastAsia="es-SV" w:bidi="ar-SA"/>
-              </w:rPr>
-              <w:t xml:space="preserve">        </w:t>
-            </w:r>
-            <w:r>
-              <w:rPr>
-                <w:rFonts w:eastAsia="Calibri" w:cs="Times New Roman"/>
-                <w:b w:val="false"/>
-                <w:bCs w:val="false"/>
-                <w:i w:val="false"/>
-                <w:iCs w:val="false"/>
-                <w:caps w:val="false"/>
-                <w:smallCaps w:val="false"/>
-                <w:color w:val="000000"/>
-                <w:spacing w:val="0"/>
-                <w:kern w:val="0"/>
-                <w:sz w:val="14"/>
-                <w:szCs w:val="24"/>
-                <w:lang w:val="es-ES" w:eastAsia="es-SV" w:bidi="ar-SA"/>
-              </w:rPr>
-              <w:t>"data": {</w:t>
-            </w:r>
-          </w:p>
-          <w:p>
-            <w:pPr>
-              <w:pStyle w:val="BodyText"/>
-              <w:widowControl w:val="false"/>
-              <w:spacing w:lineRule="auto" w:line="240" w:before="0" w:after="6"/>
-              <w:ind w:hanging="0" w:left="720"/>
-              <w:rPr>
-                <w:b w:val="false"/>
-                <w:bCs w:val="false"/>
-                <w:i w:val="false"/>
-                <w:i w:val="false"/>
-                <w:iCs w:val="false"/>
-                <w:sz w:val="14"/>
-                <w:szCs w:val="24"/>
-              </w:rPr>
-            </w:pPr>
-            <w:r>
-              <w:rPr>
-                <w:rFonts w:eastAsia="Calibri" w:cs="Times New Roman"/>
-                <w:b w:val="false"/>
-                <w:bCs w:val="false"/>
-                <w:i w:val="false"/>
-                <w:iCs w:val="false"/>
-                <w:caps w:val="false"/>
-                <w:smallCaps w:val="false"/>
-                <w:color w:val="000000"/>
-                <w:spacing w:val="0"/>
-                <w:kern w:val="0"/>
-                <w:sz w:val="14"/>
-                <w:szCs w:val="24"/>
-                <w:lang w:val="es-ES" w:eastAsia="es-SV" w:bidi="ar-SA"/>
-              </w:rPr>
-              <w:t xml:space="preserve">            </w:t>
-            </w:r>
-            <w:r>
-              <w:rPr>
-                <w:rFonts w:eastAsia="Calibri" w:cs="Times New Roman"/>
-                <w:b w:val="false"/>
-                <w:bCs w:val="false"/>
-                <w:i w:val="false"/>
-                <w:iCs w:val="false"/>
-                <w:caps w:val="false"/>
-                <w:smallCaps w:val="false"/>
-                <w:color w:val="000000"/>
-                <w:spacing w:val="0"/>
-                <w:kern w:val="0"/>
-                <w:sz w:val="14"/>
-                <w:szCs w:val="24"/>
-                <w:lang w:val="es-ES" w:eastAsia="es-SV" w:bidi="ar-SA"/>
-              </w:rPr>
-              <w:t>"body": {</w:t>
-            </w:r>
-          </w:p>
-          <w:p>
-            <w:pPr>
-              <w:pStyle w:val="BodyText"/>
-              <w:widowControl w:val="false"/>
-              <w:spacing w:lineRule="auto" w:line="240" w:before="0" w:after="6"/>
-              <w:ind w:hanging="0" w:left="720"/>
-              <w:rPr>
-                <w:b w:val="false"/>
-                <w:bCs w:val="false"/>
-                <w:i w:val="false"/>
-                <w:i w:val="false"/>
-                <w:iCs w:val="false"/>
-                <w:sz w:val="14"/>
-                <w:szCs w:val="24"/>
-              </w:rPr>
-            </w:pPr>
-            <w:r>
-              <w:rPr>
-                <w:rFonts w:eastAsia="Calibri" w:cs="Times New Roman"/>
-                <w:b w:val="false"/>
-                <w:bCs w:val="false"/>
-                <w:i w:val="false"/>
-                <w:iCs w:val="false"/>
-                <w:caps w:val="false"/>
-                <w:smallCaps w:val="false"/>
-                <w:color w:val="000000"/>
-                <w:spacing w:val="0"/>
-                <w:kern w:val="0"/>
-                <w:sz w:val="14"/>
-                <w:szCs w:val="24"/>
-                <w:lang w:val="es-ES" w:eastAsia="es-SV" w:bidi="ar-SA"/>
-              </w:rPr>
-              <w:t xml:space="preserve">                </w:t>
-            </w:r>
-            <w:r>
-              <w:rPr>
-                <w:rFonts w:eastAsia="Calibri" w:cs="Times New Roman"/>
-                <w:b w:val="false"/>
-                <w:bCs w:val="false"/>
-                <w:i w:val="false"/>
-                <w:iCs w:val="false"/>
-                <w:caps w:val="false"/>
-                <w:smallCaps w:val="false"/>
-                <w:color w:val="000000"/>
-                <w:spacing w:val="0"/>
-                <w:kern w:val="0"/>
-                <w:sz w:val="14"/>
-                <w:szCs w:val="24"/>
-                <w:lang w:val="es-ES" w:eastAsia="es-SV" w:bidi="ar-SA"/>
-              </w:rPr>
-              <w:t>"bulkPushReceiptID": "BLK00001",</w:t>
-            </w:r>
-          </w:p>
-          <w:p>
-            <w:pPr>
-              <w:pStyle w:val="BodyText"/>
-              <w:widowControl w:val="false"/>
-              <w:spacing w:lineRule="auto" w:line="240" w:before="0" w:after="6"/>
-              <w:ind w:hanging="0" w:left="720"/>
-              <w:rPr>
-                <w:b w:val="false"/>
-                <w:bCs w:val="false"/>
-                <w:i w:val="false"/>
-                <w:i w:val="false"/>
-                <w:iCs w:val="false"/>
-                <w:sz w:val="14"/>
-                <w:szCs w:val="24"/>
-              </w:rPr>
-            </w:pPr>
-            <w:r>
-              <w:rPr>
-                <w:rFonts w:eastAsia="Calibri" w:cs="Times New Roman"/>
-                <w:b w:val="false"/>
-                <w:bCs w:val="false"/>
-                <w:i w:val="false"/>
-                <w:iCs w:val="false"/>
-                <w:caps w:val="false"/>
-                <w:smallCaps w:val="false"/>
-                <w:color w:val="000000"/>
-                <w:spacing w:val="0"/>
-                <w:kern w:val="0"/>
-                <w:sz w:val="14"/>
-                <w:szCs w:val="24"/>
-                <w:lang w:val="es-ES" w:eastAsia="es-SV" w:bidi="ar-SA"/>
-              </w:rPr>
-              <w:t xml:space="preserve">                </w:t>
-            </w:r>
-            <w:r>
-              <w:rPr>
-                <w:rFonts w:eastAsia="Calibri" w:cs="Times New Roman"/>
-                <w:b w:val="false"/>
-                <w:bCs w:val="false"/>
-                <w:i w:val="false"/>
-                <w:iCs w:val="false"/>
-                <w:caps w:val="false"/>
-                <w:smallCaps w:val="false"/>
-                <w:color w:val="000000"/>
-                <w:spacing w:val="0"/>
-                <w:kern w:val="0"/>
-                <w:sz w:val="14"/>
-                <w:szCs w:val="24"/>
-                <w:lang w:val="es-ES" w:eastAsia="es-SV" w:bidi="ar-SA"/>
-              </w:rPr>
-              <w:t>"bulkStatus": "JOB_PENDING"</w:t>
-            </w:r>
-          </w:p>
-          <w:p>
-            <w:pPr>
-              <w:pStyle w:val="BodyText"/>
-              <w:widowControl w:val="false"/>
-              <w:spacing w:lineRule="auto" w:line="240" w:before="0" w:after="6"/>
-              <w:ind w:hanging="0" w:left="720"/>
-              <w:rPr>
-                <w:b w:val="false"/>
-                <w:bCs w:val="false"/>
-                <w:i w:val="false"/>
-                <w:i w:val="false"/>
-                <w:iCs w:val="false"/>
-                <w:sz w:val="14"/>
-                <w:szCs w:val="24"/>
-              </w:rPr>
-            </w:pPr>
-            <w:r>
-              <w:rPr>
-                <w:rFonts w:eastAsia="Calibri" w:cs="Times New Roman"/>
-                <w:b w:val="false"/>
-                <w:bCs w:val="false"/>
-                <w:i w:val="false"/>
-                <w:iCs w:val="false"/>
-                <w:caps w:val="false"/>
-                <w:smallCaps w:val="false"/>
-                <w:color w:val="000000"/>
-                <w:spacing w:val="0"/>
-                <w:kern w:val="0"/>
-                <w:sz w:val="14"/>
-                <w:szCs w:val="24"/>
-                <w:lang w:val="es-ES" w:eastAsia="es-SV" w:bidi="ar-SA"/>
-              </w:rPr>
-              <w:t xml:space="preserve">        </w:t>
-            </w:r>
-            <w:r>
-              <w:rPr>
-                <w:rFonts w:eastAsia="Calibri" w:cs="Times New Roman"/>
-                <w:b w:val="false"/>
-                <w:bCs w:val="false"/>
-                <w:i w:val="false"/>
-                <w:iCs w:val="false"/>
-                <w:caps w:val="false"/>
-                <w:smallCaps w:val="false"/>
-                <w:color w:val="000000"/>
-                <w:spacing w:val="0"/>
-                <w:kern w:val="0"/>
-                <w:sz w:val="14"/>
-                <w:szCs w:val="24"/>
-                <w:lang w:val="es-ES" w:eastAsia="es-SV" w:bidi="ar-SA"/>
-              </w:rPr>
-              <w:t>}</w:t>
-            </w:r>
-          </w:p>
-          <w:p>
-            <w:pPr>
-              <w:pStyle w:val="BodyText"/>
-              <w:widowControl w:val="false"/>
-              <w:spacing w:lineRule="auto" w:line="240" w:before="0" w:after="6"/>
-              <w:ind w:hanging="0" w:left="720"/>
-              <w:rPr>
-                <w:b w:val="false"/>
-                <w:bCs w:val="false"/>
-                <w:i w:val="false"/>
-                <w:i w:val="false"/>
-                <w:iCs w:val="false"/>
-                <w:sz w:val="14"/>
-                <w:szCs w:val="24"/>
-              </w:rPr>
-            </w:pPr>
-            <w:r>
-              <w:rPr>
-                <w:rFonts w:eastAsia="Calibri" w:cs="Times New Roman"/>
-                <w:b w:val="false"/>
-                <w:bCs w:val="false"/>
-                <w:i w:val="false"/>
-                <w:iCs w:val="false"/>
-                <w:caps w:val="false"/>
-                <w:smallCaps w:val="false"/>
-                <w:color w:val="000000"/>
-                <w:spacing w:val="0"/>
-                <w:kern w:val="0"/>
-                <w:sz w:val="14"/>
-                <w:szCs w:val="24"/>
-                <w:lang w:val="es-ES" w:eastAsia="es-SV" w:bidi="ar-SA"/>
-              </w:rPr>
-              <w:t xml:space="preserve">    </w:t>
-            </w:r>
-            <w:r>
-              <w:rPr>
-                <w:rFonts w:eastAsia="Calibri" w:cs="Times New Roman"/>
-                <w:b w:val="false"/>
-                <w:bCs w:val="false"/>
-                <w:i w:val="false"/>
-                <w:iCs w:val="false"/>
-                <w:caps w:val="false"/>
-                <w:smallCaps w:val="false"/>
-                <w:color w:val="000000"/>
-                <w:spacing w:val="0"/>
-                <w:kern w:val="0"/>
-                <w:sz w:val="14"/>
-                <w:szCs w:val="24"/>
-                <w:lang w:val="es-ES" w:eastAsia="es-SV" w:bidi="ar-SA"/>
-              </w:rPr>
-              <w:t>}</w:t>
-            </w:r>
-          </w:p>
-          <w:p>
-            <w:pPr>
-              <w:pStyle w:val="BodyText"/>
-              <w:widowControl w:val="false"/>
-              <w:spacing w:lineRule="auto" w:line="240" w:before="0" w:after="6"/>
-              <w:ind w:hanging="0" w:left="720"/>
-              <w:rPr>
-                <w:b w:val="false"/>
-                <w:bCs w:val="false"/>
-                <w:i w:val="false"/>
-                <w:i w:val="false"/>
-                <w:iCs w:val="false"/>
-                <w:sz w:val="14"/>
-                <w:szCs w:val="24"/>
-              </w:rPr>
-            </w:pPr>
-            <w:r>
-              <w:rPr>
-                <w:rFonts w:eastAsia="Calibri" w:cs="Times New Roman"/>
-                <w:b w:val="false"/>
-                <w:bCs w:val="false"/>
-                <w:i w:val="false"/>
-                <w:iCs w:val="false"/>
-                <w:caps w:val="false"/>
-                <w:smallCaps w:val="false"/>
-                <w:color w:val="000000"/>
-                <w:spacing w:val="0"/>
-                <w:kern w:val="0"/>
-                <w:sz w:val="14"/>
-                <w:szCs w:val="24"/>
-                <w:lang w:val="es-ES" w:eastAsia="es-SV" w:bidi="ar-SA"/>
-              </w:rPr>
-              <w:t>}</w:t>
-            </w:r>
-          </w:p>
-          <w:p>
-            <w:pPr>
-              <w:pStyle w:val="BodyText"/>
-              <w:widowControl w:val="false"/>
-              <w:rPr>
-                <w:rFonts w:ascii="Calibri" w:hAnsi="Calibri" w:eastAsia="Calibri" w:cs="Times New Roman"/>
-                <w:b w:val="false"/>
-                <w:i w:val="false"/>
-                <w:i w:val="false"/>
-                <w:iCs w:val="false"/>
-                <w:caps w:val="false"/>
-                <w:smallCaps w:val="false"/>
-                <w:color w:val="000000"/>
-                <w:spacing w:val="0"/>
-                <w:kern w:val="0"/>
-                <w:sz w:val="21"/>
-                <w:szCs w:val="21"/>
-                <w:lang w:val="es-ES" w:eastAsia="es-SV" w:bidi="ar-SA"/>
-              </w:rPr>
-            </w:pPr>
-            <w:r>
-              <w:rPr>
-                <w:rFonts w:eastAsia="Calibri" w:cs="Times New Roman" w:ascii="Calibri" w:hAnsi="Calibri"/>
-                <w:b w:val="false"/>
-                <w:i w:val="false"/>
-                <w:iCs w:val="false"/>
-                <w:caps w:val="false"/>
-                <w:smallCaps w:val="false"/>
-                <w:color w:val="000000"/>
-                <w:spacing w:val="0"/>
-                <w:kern w:val="0"/>
-                <w:sz w:val="21"/>
-                <w:szCs w:val="21"/>
-                <w:lang w:val="es-ES" w:eastAsia="es-SV" w:bidi="ar-SA"/>
-              </w:rPr>
-            </w:r>
-          </w:p>
-          <w:p>
-            <w:pPr>
-              <w:pStyle w:val="ListParagraph"/>
-              <w:widowControl w:val="false"/>
-              <w:ind w:hanging="0" w:left="1440"/>
-              <w:rPr>
-                <w:rFonts w:ascii="Calibri" w:hAnsi="Calibri" w:eastAsia="Calibri" w:cs="Times New Roman"/>
-                <w:b w:val="false"/>
-                <w:i w:val="false"/>
-                <w:i w:val="false"/>
-                <w:iCs w:val="false"/>
-                <w:caps w:val="false"/>
-                <w:smallCaps w:val="false"/>
-                <w:color w:val="000000"/>
-                <w:spacing w:val="0"/>
-                <w:kern w:val="0"/>
-                <w:sz w:val="21"/>
-                <w:szCs w:val="21"/>
-                <w:lang w:val="es-ES" w:eastAsia="es-SV" w:bidi="ar-SA"/>
-              </w:rPr>
-            </w:pPr>
-            <w:r>
-              <w:rPr>
-                <w:rFonts w:eastAsia="Calibri" w:cs="Times New Roman"/>
-                <w:b w:val="false"/>
-                <w:i w:val="false"/>
-                <w:iCs w:val="false"/>
-                <w:caps w:val="false"/>
-                <w:smallCaps w:val="false"/>
-                <w:color w:val="000000"/>
-                <w:spacing w:val="0"/>
-                <w:kern w:val="0"/>
-                <w:sz w:val="21"/>
-                <w:szCs w:val="21"/>
-                <w:lang w:val="es-ES" w:eastAsia="es-SV" w:bidi="ar-SA"/>
-              </w:rPr>
-            </w:r>
-          </w:p>
-          <w:p>
-            <w:pPr>
-              <w:pStyle w:val="ListParagraph"/>
-              <w:widowControl w:val="false"/>
-              <w:numPr>
-                <w:ilvl w:val="0"/>
-                <w:numId w:val="4"/>
-              </w:numPr>
-              <w:rPr>
-                <w:b/>
-                <w:bCs/>
-                <w:i/>
-                <w:i/>
-                <w:iCs/>
-              </w:rPr>
-            </w:pPr>
-            <w:r>
-              <w:rPr>
-                <w:rFonts w:eastAsia="Calibri" w:cs="Times New Roman"/>
-                <w:b/>
-                <w:bCs/>
-                <w:i/>
-                <w:iCs/>
-                <w:caps w:val="false"/>
-                <w:smallCaps w:val="false"/>
-                <w:color w:val="000000"/>
-                <w:spacing w:val="0"/>
-                <w:kern w:val="0"/>
-                <w:sz w:val="21"/>
-                <w:szCs w:val="21"/>
-                <w:lang w:val="es-ES" w:eastAsia="es-SV" w:bidi="ar-SA"/>
-              </w:rPr>
-              <w:t>Validación de Metadata campo “_messageType”  (returnCode 0</w:t>
-            </w:r>
-            <w:r>
-              <w:rPr>
-                <w:rFonts w:eastAsia="Calibri" w:cs="Times New Roman"/>
-                <w:b/>
-                <w:bCs/>
-                <w:i/>
-                <w:iCs/>
-                <w:caps w:val="false"/>
-                <w:smallCaps w:val="false"/>
-                <w:color w:val="000000"/>
-                <w:spacing w:val="0"/>
-                <w:kern w:val="0"/>
-                <w:sz w:val="21"/>
-                <w:szCs w:val="21"/>
-                <w:lang w:val="es-ES" w:eastAsia="es-SV" w:bidi="ar-SA"/>
-              </w:rPr>
-              <w:t>00</w:t>
-            </w:r>
-            <w:r>
-              <w:rPr>
-                <w:rFonts w:eastAsia="Calibri" w:cs="Times New Roman"/>
-                <w:b/>
-                <w:bCs/>
-                <w:i/>
-                <w:iCs/>
-                <w:caps w:val="false"/>
-                <w:smallCaps w:val="false"/>
-                <w:color w:val="000000"/>
-                <w:spacing w:val="0"/>
-                <w:kern w:val="0"/>
-                <w:sz w:val="21"/>
-                <w:szCs w:val="21"/>
-                <w:lang w:val="es-ES" w:eastAsia="es-SV" w:bidi="ar-SA"/>
-              </w:rPr>
-              <w:t>5)</w:t>
+              <w:rPr>
+                <w:b/>
+                <w:bCs/>
+                <w:i/>
+                <w:i/>
+                <w:iCs/>
+              </w:rPr>
+            </w:pPr>
+            <w:r>
+              <w:rPr>
+                <w:rFonts w:eastAsia="Calibri" w:cs="Times New Roman"/>
+                <w:b/>
+                <w:bCs/>
+                <w:i/>
+                <w:iCs/>
+                <w:caps w:val="false"/>
+                <w:smallCaps w:val="false"/>
+                <w:color w:val="000000"/>
+                <w:spacing w:val="0"/>
+                <w:kern w:val="0"/>
+                <w:sz w:val="21"/>
+                <w:szCs w:val="21"/>
+                <w:lang w:val="es-ES" w:eastAsia="es-SV" w:bidi="ar-SA"/>
+              </w:rPr>
+              <w:t>Validación de Metadata campo “_messageType”  (returnCode 0005)</w:t>
             </w:r>
           </w:p>
           <w:p>
@@ -2457,7 +2373,7 @@
               <w:widowControl w:val="false"/>
               <w:numPr>
                 <w:ilvl w:val="1"/>
-                <w:numId w:val="5"/>
+                <w:numId w:val="4"/>
               </w:numPr>
               <w:rPr>
                 <w:i w:val="false"/>
@@ -2548,7 +2464,7 @@
               <w:widowControl w:val="false"/>
               <w:numPr>
                 <w:ilvl w:val="1"/>
-                <w:numId w:val="6"/>
+                <w:numId w:val="5"/>
               </w:numPr>
               <w:rPr>
                 <w:i w:val="false"/>
@@ -2591,7 +2507,7 @@
                 <w:iCs w:val="false"/>
               </w:rPr>
               <w:drawing>
-                <wp:anchor behindDoc="0" distT="0" distB="0" distL="0" distR="0" simplePos="0" locked="0" layoutInCell="0" allowOverlap="1" relativeHeight="3">
+                <wp:anchor behindDoc="0" distT="0" distB="0" distL="0" distR="0" simplePos="0" locked="0" layoutInCell="0" allowOverlap="1" relativeHeight="6">
                   <wp:simplePos x="0" y="0"/>
                   <wp:positionH relativeFrom="column">
                     <wp:align>center</wp:align>
@@ -2681,7 +2597,7 @@
               <w:widowControl w:val="false"/>
               <w:numPr>
                 <w:ilvl w:val="0"/>
-                <w:numId w:val="4"/>
+                <w:numId w:val="3"/>
               </w:numPr>
               <w:rPr>
                 <w:b/>
@@ -2861,7 +2777,7 @@
               <w:widowControl w:val="false"/>
               <w:numPr>
                 <w:ilvl w:val="0"/>
-                <w:numId w:val="8"/>
+                <w:numId w:val="7"/>
               </w:numPr>
               <w:rPr>
                 <w:b/>
@@ -2961,7 +2877,7 @@
               <w:widowControl w:val="false"/>
               <w:numPr>
                 <w:ilvl w:val="1"/>
-                <w:numId w:val="5"/>
+                <w:numId w:val="4"/>
               </w:numPr>
               <w:rPr>
                 <w:i w:val="false"/>
@@ -3000,7 +2916,7 @@
                 <w:iCs w:val="false"/>
               </w:rPr>
               <w:drawing>
-                <wp:anchor behindDoc="0" distT="0" distB="0" distL="0" distR="0" simplePos="0" locked="0" layoutInCell="0" allowOverlap="1" relativeHeight="4">
+                <wp:anchor behindDoc="0" distT="0" distB="0" distL="0" distR="0" simplePos="0" locked="0" layoutInCell="0" allowOverlap="1" relativeHeight="5">
                   <wp:simplePos x="0" y="0"/>
                   <wp:positionH relativeFrom="column">
                     <wp:align>center</wp:align>
@@ -3052,7 +2968,7 @@
               <w:widowControl w:val="false"/>
               <w:numPr>
                 <w:ilvl w:val="1"/>
-                <w:numId w:val="6"/>
+                <w:numId w:val="5"/>
               </w:numPr>
               <w:rPr>
                 <w:i w:val="false"/>
@@ -3095,7 +3011,7 @@
                 <w:iCs w:val="false"/>
               </w:rPr>
               <w:drawing>
-                <wp:anchor behindDoc="0" distT="0" distB="0" distL="0" distR="0" simplePos="0" locked="0" layoutInCell="0" allowOverlap="1" relativeHeight="5">
+                <wp:anchor behindDoc="0" distT="0" distB="0" distL="0" distR="0" simplePos="0" locked="0" layoutInCell="0" allowOverlap="1" relativeHeight="3">
                   <wp:simplePos x="0" y="0"/>
                   <wp:positionH relativeFrom="column">
                     <wp:align>center</wp:align>
@@ -3205,7 +3121,7 @@
               <w:widowControl w:val="false"/>
               <w:numPr>
                 <w:ilvl w:val="0"/>
-                <w:numId w:val="4"/>
+                <w:numId w:val="3"/>
               </w:numPr>
               <w:rPr>
                 <w:b/>
@@ -3385,7 +3301,7 @@
               <w:widowControl w:val="false"/>
               <w:numPr>
                 <w:ilvl w:val="0"/>
-                <w:numId w:val="8"/>
+                <w:numId w:val="7"/>
               </w:numPr>
               <w:rPr>
                 <w:b/>
@@ -3485,7 +3401,7 @@
               <w:widowControl w:val="false"/>
               <w:numPr>
                 <w:ilvl w:val="1"/>
-                <w:numId w:val="5"/>
+                <w:numId w:val="4"/>
               </w:numPr>
               <w:rPr>
                 <w:i w:val="false"/>
@@ -3524,7 +3440,7 @@
                 <w:iCs w:val="false"/>
               </w:rPr>
               <w:drawing>
-                <wp:anchor behindDoc="0" distT="0" distB="0" distL="0" distR="0" simplePos="0" locked="0" layoutInCell="0" allowOverlap="1" relativeHeight="6">
+                <wp:anchor behindDoc="0" distT="0" distB="0" distL="0" distR="0" simplePos="0" locked="0" layoutInCell="0" allowOverlap="1" relativeHeight="7">
                   <wp:simplePos x="0" y="0"/>
                   <wp:positionH relativeFrom="column">
                     <wp:align>center</wp:align>
@@ -3576,7 +3492,7 @@
               <w:widowControl w:val="false"/>
               <w:numPr>
                 <w:ilvl w:val="1"/>
-                <w:numId w:val="6"/>
+                <w:numId w:val="5"/>
               </w:numPr>
               <w:rPr>
                 <w:i w:val="false"/>
@@ -3619,7 +3535,7 @@
                 <w:iCs w:val="false"/>
               </w:rPr>
               <w:drawing>
-                <wp:anchor behindDoc="0" distT="0" distB="0" distL="0" distR="0" simplePos="0" locked="0" layoutInCell="0" allowOverlap="1" relativeHeight="7">
+                <wp:anchor behindDoc="0" distT="0" distB="0" distL="0" distR="0" simplePos="0" locked="0" layoutInCell="0" allowOverlap="1" relativeHeight="4">
                   <wp:simplePos x="0" y="0"/>
                   <wp:positionH relativeFrom="column">
                     <wp:align>center</wp:align>
@@ -3708,7 +3624,7 @@
               <w:widowControl w:val="false"/>
               <w:numPr>
                 <w:ilvl w:val="0"/>
-                <w:numId w:val="4"/>
+                <w:numId w:val="3"/>
               </w:numPr>
               <w:rPr>
                 <w:b/>
@@ -3888,7 +3804,7 @@
               <w:widowControl w:val="false"/>
               <w:numPr>
                 <w:ilvl w:val="0"/>
-                <w:numId w:val="8"/>
+                <w:numId w:val="7"/>
               </w:numPr>
               <w:rPr>
                 <w:b/>
@@ -3988,7 +3904,7 @@
               <w:widowControl w:val="false"/>
               <w:numPr>
                 <w:ilvl w:val="1"/>
-                <w:numId w:val="5"/>
+                <w:numId w:val="4"/>
               </w:numPr>
               <w:rPr>
                 <w:i w:val="false"/>
@@ -4027,7 +3943,7 @@
                 <w:iCs w:val="false"/>
               </w:rPr>
               <w:drawing>
-                <wp:anchor behindDoc="0" distT="0" distB="0" distL="0" distR="0" simplePos="0" locked="0" layoutInCell="0" allowOverlap="1" relativeHeight="11">
+                <wp:anchor behindDoc="0" distT="0" distB="0" distL="0" distR="0" simplePos="0" locked="0" layoutInCell="0" allowOverlap="1" relativeHeight="21">
                   <wp:simplePos x="0" y="0"/>
                   <wp:positionH relativeFrom="column">
                     <wp:align>center</wp:align>
@@ -4079,7 +3995,7 @@
               <w:widowControl w:val="false"/>
               <w:numPr>
                 <w:ilvl w:val="1"/>
-                <w:numId w:val="6"/>
+                <w:numId w:val="5"/>
               </w:numPr>
               <w:rPr>
                 <w:i w:val="false"/>
@@ -4122,7 +4038,7 @@
                 <w:iCs w:val="false"/>
               </w:rPr>
               <w:drawing>
-                <wp:anchor behindDoc="0" distT="0" distB="0" distL="0" distR="0" simplePos="0" locked="0" layoutInCell="0" allowOverlap="1" relativeHeight="9">
+                <wp:anchor behindDoc="0" distT="0" distB="0" distL="0" distR="0" simplePos="0" locked="0" layoutInCell="0" allowOverlap="1" relativeHeight="14">
                   <wp:simplePos x="0" y="0"/>
                   <wp:positionH relativeFrom="column">
                     <wp:align>center</wp:align>
@@ -4211,7 +4127,7 @@
               <w:widowControl w:val="false"/>
               <w:numPr>
                 <w:ilvl w:val="0"/>
-                <w:numId w:val="4"/>
+                <w:numId w:val="3"/>
               </w:numPr>
               <w:rPr>
                 <w:b/>
@@ -4391,7 +4307,7 @@
               <w:widowControl w:val="false"/>
               <w:numPr>
                 <w:ilvl w:val="0"/>
-                <w:numId w:val="8"/>
+                <w:numId w:val="7"/>
               </w:numPr>
               <w:rPr>
                 <w:b/>
@@ -4491,7 +4407,7 @@
               <w:widowControl w:val="false"/>
               <w:numPr>
                 <w:ilvl w:val="1"/>
-                <w:numId w:val="5"/>
+                <w:numId w:val="4"/>
               </w:numPr>
               <w:rPr>
                 <w:i w:val="false"/>
@@ -4582,7 +4498,7 @@
               <w:widowControl w:val="false"/>
               <w:numPr>
                 <w:ilvl w:val="1"/>
-                <w:numId w:val="6"/>
+                <w:numId w:val="5"/>
               </w:numPr>
               <w:rPr>
                 <w:i w:val="false"/>
@@ -4625,7 +4541,7 @@
                 <w:iCs w:val="false"/>
               </w:rPr>
               <w:drawing>
-                <wp:anchor behindDoc="0" distT="0" distB="0" distL="0" distR="0" simplePos="0" locked="0" layoutInCell="0" allowOverlap="1" relativeHeight="10">
+                <wp:anchor behindDoc="0" distT="0" distB="0" distL="0" distR="0" simplePos="0" locked="0" layoutInCell="0" allowOverlap="1" relativeHeight="15">
                   <wp:simplePos x="0" y="0"/>
                   <wp:positionH relativeFrom="column">
                     <wp:align>center</wp:align>
@@ -4714,7 +4630,7 @@
               <w:widowControl w:val="false"/>
               <w:numPr>
                 <w:ilvl w:val="0"/>
-                <w:numId w:val="4"/>
+                <w:numId w:val="3"/>
               </w:numPr>
               <w:rPr>
                 <w:b/>
@@ -4894,7 +4810,7 @@
               <w:widowControl w:val="false"/>
               <w:numPr>
                 <w:ilvl w:val="0"/>
-                <w:numId w:val="8"/>
+                <w:numId w:val="7"/>
               </w:numPr>
               <w:rPr>
                 <w:b/>
@@ -4994,7 +4910,7 @@
               <w:widowControl w:val="false"/>
               <w:numPr>
                 <w:ilvl w:val="1"/>
-                <w:numId w:val="5"/>
+                <w:numId w:val="4"/>
               </w:numPr>
               <w:rPr>
                 <w:i w:val="false"/>
@@ -5033,7 +4949,7 @@
                 <w:iCs w:val="false"/>
               </w:rPr>
               <w:drawing>
-                <wp:anchor behindDoc="0" distT="0" distB="0" distL="0" distR="0" simplePos="0" locked="0" layoutInCell="0" allowOverlap="1" relativeHeight="12">
+                <wp:anchor behindDoc="0" distT="0" distB="0" distL="0" distR="0" simplePos="0" locked="0" layoutInCell="0" allowOverlap="1" relativeHeight="16">
                   <wp:simplePos x="0" y="0"/>
                   <wp:positionH relativeFrom="column">
                     <wp:align>center</wp:align>
@@ -5085,7 +5001,7 @@
               <w:widowControl w:val="false"/>
               <w:numPr>
                 <w:ilvl w:val="1"/>
-                <w:numId w:val="6"/>
+                <w:numId w:val="5"/>
               </w:numPr>
               <w:rPr>
                 <w:i w:val="false"/>
@@ -5128,7 +5044,7 @@
                 <w:iCs w:val="false"/>
               </w:rPr>
               <w:drawing>
-                <wp:anchor behindDoc="0" distT="0" distB="0" distL="0" distR="0" simplePos="0" locked="0" layoutInCell="0" allowOverlap="1" relativeHeight="13">
+                <wp:anchor behindDoc="0" distT="0" distB="0" distL="0" distR="0" simplePos="0" locked="0" layoutInCell="0" allowOverlap="1" relativeHeight="10">
                   <wp:simplePos x="0" y="0"/>
                   <wp:positionH relativeFrom="column">
                     <wp:align>center</wp:align>
@@ -5217,7 +5133,7 @@
               <w:widowControl w:val="false"/>
               <w:numPr>
                 <w:ilvl w:val="0"/>
-                <w:numId w:val="4"/>
+                <w:numId w:val="3"/>
               </w:numPr>
               <w:rPr>
                 <w:b/>
@@ -5397,7 +5313,7 @@
               <w:widowControl w:val="false"/>
               <w:numPr>
                 <w:ilvl w:val="0"/>
-                <w:numId w:val="8"/>
+                <w:numId w:val="7"/>
               </w:numPr>
               <w:rPr>
                 <w:b/>
@@ -5497,7 +5413,7 @@
               <w:widowControl w:val="false"/>
               <w:numPr>
                 <w:ilvl w:val="1"/>
-                <w:numId w:val="5"/>
+                <w:numId w:val="4"/>
               </w:numPr>
               <w:rPr>
                 <w:i w:val="false"/>
@@ -5536,7 +5452,7 @@
                 <w:iCs w:val="false"/>
               </w:rPr>
               <w:drawing>
-                <wp:anchor behindDoc="0" distT="0" distB="0" distL="0" distR="0" simplePos="0" locked="0" layoutInCell="0" allowOverlap="1" relativeHeight="14">
+                <wp:anchor behindDoc="0" distT="0" distB="0" distL="0" distR="0" simplePos="0" locked="0" layoutInCell="0" allowOverlap="1" relativeHeight="13">
                   <wp:simplePos x="0" y="0"/>
                   <wp:positionH relativeFrom="column">
                     <wp:align>center</wp:align>
@@ -5588,7 +5504,7 @@
               <w:widowControl w:val="false"/>
               <w:numPr>
                 <w:ilvl w:val="1"/>
-                <w:numId w:val="6"/>
+                <w:numId w:val="5"/>
               </w:numPr>
               <w:rPr>
                 <w:i w:val="false"/>
@@ -5631,7 +5547,7 @@
                 <w:iCs w:val="false"/>
               </w:rPr>
               <w:drawing>
-                <wp:anchor behindDoc="0" distT="0" distB="0" distL="0" distR="0" simplePos="0" locked="0" layoutInCell="0" allowOverlap="1" relativeHeight="15">
+                <wp:anchor behindDoc="0" distT="0" distB="0" distL="0" distR="0" simplePos="0" locked="0" layoutInCell="0" allowOverlap="1" relativeHeight="11">
                   <wp:simplePos x="0" y="0"/>
                   <wp:positionH relativeFrom="column">
                     <wp:align>center</wp:align>
@@ -5720,7 +5636,7 @@
               <w:widowControl w:val="false"/>
               <w:numPr>
                 <w:ilvl w:val="0"/>
-                <w:numId w:val="4"/>
+                <w:numId w:val="3"/>
               </w:numPr>
               <w:rPr>
                 <w:b/>
@@ -5746,43 +5662,7 @@
                 <w:szCs w:val="21"/>
                 <w:lang w:val="es-ES" w:eastAsia="es-SV" w:bidi="ar-SA"/>
               </w:rPr>
-              <w:t xml:space="preserve">Validación de campo “bulkPushReceiptID”  (returnCode </w:t>
-            </w:r>
-            <w:r>
-              <w:rPr>
-                <w:rFonts w:eastAsia="Calibri" w:cs="Times New Roman"/>
-                <w:b/>
-                <w:bCs/>
-                <w:i/>
-                <w:iCs/>
-                <w:caps w:val="false"/>
-                <w:smallCaps w:val="false"/>
-                <w:color w:val="000000"/>
-                <w:spacing w:val="0"/>
-                <w:kern w:val="0"/>
-                <w:sz w:val="21"/>
-                <w:szCs w:val="21"/>
-                <w:lang w:val="es-ES" w:eastAsia="es-SV" w:bidi="ar-SA"/>
-              </w:rPr>
-              <w:t>00</w:t>
-            </w:r>
-            <w:r>
-              <w:rPr>
-                <w:rFonts w:eastAsia="Calibri" w:cs="Times New Roman"/>
-                <w:b/>
-                <w:bCs/>
-                <w:i/>
-                <w:iCs/>
-                <w:caps w:val="false"/>
-                <w:smallCaps w:val="false"/>
-                <w:color w:val="000000"/>
-                <w:spacing w:val="0"/>
-                <w:kern w:val="0"/>
-                <w:sz w:val="21"/>
-                <w:szCs w:val="21"/>
-                <w:lang w:val="es-ES" w:eastAsia="es-SV" w:bidi="ar-SA"/>
-              </w:rPr>
-              <w:t>05)</w:t>
+              <w:t>Validación de campo “bulkPushReceiptID”  (returnCode 0005)</w:t>
             </w:r>
           </w:p>
           <w:p>
@@ -5936,7 +5816,7 @@
               <w:widowControl w:val="false"/>
               <w:numPr>
                 <w:ilvl w:val="0"/>
-                <w:numId w:val="8"/>
+                <w:numId w:val="7"/>
               </w:numPr>
               <w:rPr>
                 <w:b/>
@@ -6040,7 +5920,7 @@
               <w:widowControl w:val="false"/>
               <w:numPr>
                 <w:ilvl w:val="1"/>
-                <w:numId w:val="5"/>
+                <w:numId w:val="4"/>
               </w:numPr>
               <w:rPr>
                 <w:i w:val="false"/>
@@ -6079,7 +5959,7 @@
                 <w:iCs w:val="false"/>
               </w:rPr>
               <w:drawing>
-                <wp:anchor behindDoc="0" distT="0" distB="0" distL="0" distR="0" simplePos="0" locked="0" layoutInCell="0" allowOverlap="1" relativeHeight="16">
+                <wp:anchor behindDoc="0" distT="0" distB="0" distL="0" distR="0" simplePos="0" locked="0" layoutInCell="0" allowOverlap="1" relativeHeight="9">
                   <wp:simplePos x="0" y="0"/>
                   <wp:positionH relativeFrom="column">
                     <wp:align>center</wp:align>
@@ -6131,7 +6011,7 @@
               <w:widowControl w:val="false"/>
               <w:numPr>
                 <w:ilvl w:val="1"/>
-                <w:numId w:val="6"/>
+                <w:numId w:val="5"/>
               </w:numPr>
               <w:rPr>
                 <w:i w:val="false"/>
@@ -6263,7 +6143,7 @@
               <w:widowControl w:val="false"/>
               <w:numPr>
                 <w:ilvl w:val="0"/>
-                <w:numId w:val="4"/>
+                <w:numId w:val="3"/>
               </w:numPr>
               <w:rPr>
                 <w:b/>
@@ -6289,43 +6169,7 @@
                 <w:szCs w:val="21"/>
                 <w:lang w:val="es-ES" w:eastAsia="es-SV" w:bidi="ar-SA"/>
               </w:rPr>
-              <w:t xml:space="preserve">Validación de campo “bulkStatus”  (returnCode </w:t>
-            </w:r>
-            <w:r>
-              <w:rPr>
-                <w:rFonts w:eastAsia="Calibri" w:cs="Times New Roman"/>
-                <w:b/>
-                <w:bCs/>
-                <w:i/>
-                <w:iCs/>
-                <w:caps w:val="false"/>
-                <w:smallCaps w:val="false"/>
-                <w:color w:val="000000"/>
-                <w:spacing w:val="0"/>
-                <w:kern w:val="0"/>
-                <w:sz w:val="21"/>
-                <w:szCs w:val="21"/>
-                <w:lang w:val="es-ES" w:eastAsia="es-SV" w:bidi="ar-SA"/>
-              </w:rPr>
-              <w:t>00</w:t>
-            </w:r>
-            <w:r>
-              <w:rPr>
-                <w:rFonts w:eastAsia="Calibri" w:cs="Times New Roman"/>
-                <w:b/>
-                <w:bCs/>
-                <w:i/>
-                <w:iCs/>
-                <w:caps w:val="false"/>
-                <w:smallCaps w:val="false"/>
-                <w:color w:val="000000"/>
-                <w:spacing w:val="0"/>
-                <w:kern w:val="0"/>
-                <w:sz w:val="21"/>
-                <w:szCs w:val="21"/>
-                <w:lang w:val="es-ES" w:eastAsia="es-SV" w:bidi="ar-SA"/>
-              </w:rPr>
-              <w:t>05)</w:t>
+              <w:t>Validación de campo “bulkStatus”  (returnCode 0005)</w:t>
             </w:r>
           </w:p>
           <w:p>
@@ -6479,7 +6323,7 @@
               <w:widowControl w:val="false"/>
               <w:numPr>
                 <w:ilvl w:val="0"/>
-                <w:numId w:val="8"/>
+                <w:numId w:val="7"/>
               </w:numPr>
               <w:rPr>
                 <w:b/>
@@ -6505,115 +6349,7 @@
                 <w:szCs w:val="21"/>
                 <w:lang w:val="es-ES" w:eastAsia="es-SV" w:bidi="ar-SA"/>
               </w:rPr>
-              <w:t xml:space="preserve">Contener </w:t>
-            </w:r>
-            <w:r>
-              <w:rPr>
-                <w:rFonts w:eastAsia="Calibri" w:cs="Times New Roman"/>
-                <w:b/>
-                <w:bCs/>
-                <w:i/>
-                <w:iCs/>
-                <w:caps w:val="false"/>
-                <w:smallCaps w:val="false"/>
-                <w:color w:val="000000"/>
-                <w:spacing w:val="0"/>
-                <w:kern w:val="0"/>
-                <w:sz w:val="21"/>
-                <w:szCs w:val="21"/>
-                <w:lang w:val="es-ES" w:eastAsia="es-SV" w:bidi="ar-SA"/>
-              </w:rPr>
-              <w:t>una</w:t>
-            </w:r>
-            <w:r>
-              <w:rPr>
-                <w:rFonts w:eastAsia="Calibri" w:cs="Times New Roman"/>
-                <w:b/>
-                <w:bCs/>
-                <w:i/>
-                <w:iCs/>
-                <w:caps w:val="false"/>
-                <w:smallCaps w:val="false"/>
-                <w:color w:val="000000"/>
-                <w:spacing w:val="0"/>
-                <w:kern w:val="0"/>
-                <w:sz w:val="21"/>
-                <w:szCs w:val="21"/>
-                <w:lang w:val="es-ES" w:eastAsia="es-SV" w:bidi="ar-SA"/>
-              </w:rPr>
-              <w:t xml:space="preserve"> de est</w:t>
-            </w:r>
-            <w:r>
-              <w:rPr>
-                <w:rFonts w:eastAsia="Calibri" w:cs="Times New Roman"/>
-                <w:b/>
-                <w:bCs/>
-                <w:i/>
-                <w:iCs/>
-                <w:caps w:val="false"/>
-                <w:smallCaps w:val="false"/>
-                <w:color w:val="000000"/>
-                <w:spacing w:val="0"/>
-                <w:kern w:val="0"/>
-                <w:sz w:val="21"/>
-                <w:szCs w:val="21"/>
-                <w:lang w:val="es-ES" w:eastAsia="es-SV" w:bidi="ar-SA"/>
-              </w:rPr>
-              <w:t>a</w:t>
-            </w:r>
-            <w:r>
-              <w:rPr>
-                <w:rFonts w:eastAsia="Calibri" w:cs="Times New Roman"/>
-                <w:b/>
-                <w:bCs/>
-                <w:i/>
-                <w:iCs/>
-                <w:caps w:val="false"/>
-                <w:smallCaps w:val="false"/>
-                <w:color w:val="000000"/>
-                <w:spacing w:val="0"/>
-                <w:kern w:val="0"/>
-                <w:sz w:val="21"/>
-                <w:szCs w:val="21"/>
-                <w:lang w:val="es-ES" w:eastAsia="es-SV" w:bidi="ar-SA"/>
-              </w:rPr>
-              <w:t xml:space="preserve">s </w:t>
-            </w:r>
-            <w:r>
-              <w:rPr>
-                <w:rFonts w:eastAsia="Calibri" w:cs="Times New Roman"/>
-                <w:b/>
-                <w:bCs/>
-                <w:i/>
-                <w:iCs/>
-                <w:caps w:val="false"/>
-                <w:smallCaps w:val="false"/>
-                <w:color w:val="000000"/>
-                <w:spacing w:val="0"/>
-                <w:kern w:val="0"/>
-                <w:sz w:val="21"/>
-                <w:szCs w:val="21"/>
-                <w:lang w:val="es-ES" w:eastAsia="es-SV" w:bidi="ar-SA"/>
-              </w:rPr>
-              <w:t>opciones</w:t>
-            </w:r>
-            <w:r>
-              <w:rPr>
-                <w:rFonts w:eastAsia="Calibri" w:cs="Times New Roman"/>
-                <w:b/>
-                <w:bCs/>
-                <w:i/>
-                <w:iCs/>
-                <w:caps w:val="false"/>
-                <w:smallCaps w:val="false"/>
-                <w:color w:val="000000"/>
-                <w:spacing w:val="0"/>
-                <w:kern w:val="0"/>
-                <w:sz w:val="21"/>
-                <w:szCs w:val="21"/>
-                <w:lang w:val="es-ES" w:eastAsia="es-SV" w:bidi="ar-SA"/>
-              </w:rPr>
-              <w:t xml:space="preserve"> :</w:t>
+              <w:t>Contener una de estas opciones :</w:t>
             </w:r>
           </w:p>
           <w:p>
@@ -6691,7 +6427,7 @@
               <w:widowControl w:val="false"/>
               <w:numPr>
                 <w:ilvl w:val="1"/>
-                <w:numId w:val="5"/>
+                <w:numId w:val="4"/>
               </w:numPr>
               <w:rPr>
                 <w:i w:val="false"/>
@@ -6730,7 +6466,7 @@
                 <w:iCs w:val="false"/>
               </w:rPr>
               <w:drawing>
-                <wp:anchor behindDoc="0" distT="0" distB="0" distL="0" distR="0" simplePos="0" locked="0" layoutInCell="0" allowOverlap="1" relativeHeight="18">
+                <wp:anchor behindDoc="0" distT="0" distB="0" distL="0" distR="0" simplePos="0" locked="0" layoutInCell="0" allowOverlap="1" relativeHeight="12">
                   <wp:simplePos x="0" y="0"/>
                   <wp:positionH relativeFrom="column">
                     <wp:align>center</wp:align>
@@ -6782,7 +6518,7 @@
               <w:widowControl w:val="false"/>
               <w:numPr>
                 <w:ilvl w:val="1"/>
-                <w:numId w:val="6"/>
+                <w:numId w:val="5"/>
               </w:numPr>
               <w:rPr>
                 <w:i w:val="false"/>
@@ -6825,7 +6561,7 @@
                 <w:iCs w:val="false"/>
               </w:rPr>
               <w:drawing>
-                <wp:anchor behindDoc="0" distT="0" distB="0" distL="0" distR="0" simplePos="0" locked="0" layoutInCell="0" allowOverlap="1" relativeHeight="22">
+                <wp:anchor behindDoc="0" distT="0" distB="0" distL="0" distR="0" simplePos="0" locked="0" layoutInCell="0" allowOverlap="1" relativeHeight="18">
                   <wp:simplePos x="0" y="0"/>
                   <wp:positionH relativeFrom="column">
                     <wp:align>center</wp:align>
@@ -6997,18 +6733,10 @@
             </w:pPr>
             <w:r>
               <w:rPr>
-                <w:rFonts w:eastAsia="Calibri" w:cs="Times New Roman"/>
-                <w:b w:val="false"/>
-                <w:i w:val="false"/>
-                <w:iCs w:val="false"/>
-                <w:caps w:val="false"/>
-                <w:smallCaps w:val="false"/>
-                <w:color w:val="000000"/>
-                <w:spacing w:val="0"/>
-                <w:kern w:val="0"/>
-                <w:sz w:val="21"/>
-                <w:szCs w:val="21"/>
-                <w:lang w:val="es-ES" w:eastAsia="es-SV" w:bidi="ar-SA"/>
+                <w:b/>
+                <w:bCs/>
+                <w:i/>
+                <w:iCs/>
               </w:rPr>
             </w:r>
           </w:p>
@@ -7092,7 +6820,7 @@
               <w:widowControl w:val="false"/>
               <w:numPr>
                 <w:ilvl w:val="0"/>
-                <w:numId w:val="4"/>
+                <w:numId w:val="3"/>
               </w:numPr>
               <w:suppressAutoHyphens w:val="true"/>
               <w:bidi w:val="0"/>
@@ -7218,7 +6946,7 @@
                 <w:color w:val="008000"/>
               </w:rPr>
               <w:drawing>
-                <wp:anchor behindDoc="0" distT="0" distB="0" distL="0" distR="0" simplePos="0" locked="0" layoutInCell="0" allowOverlap="1" relativeHeight="20">
+                <wp:anchor behindDoc="0" distT="0" distB="0" distL="0" distR="0" simplePos="0" locked="0" layoutInCell="0" allowOverlap="1" relativeHeight="22">
                   <wp:simplePos x="0" y="0"/>
                   <wp:positionH relativeFrom="column">
                     <wp:align>center</wp:align>
@@ -7277,15 +7005,7 @@
             </w:pPr>
             <w:r>
               <w:rPr>
-                <w:rFonts w:cs="Times New Roman"/>
-                <w:b/>
-                <w:bCs/>
-                <w:i/>
-                <w:iCs/>
-                <w:color w:val="auto"/>
-                <w:kern w:val="0"/>
-                <w:sz w:val="22"/>
-                <w:lang w:eastAsia="en-US" w:bidi="ar-SA"/>
+                <w:color w:val="008000"/>
               </w:rPr>
             </w:r>
           </w:p>
@@ -7549,7 +7269,7 @@
                 <w:iCs/>
               </w:rPr>
               <w:drawing>
-                <wp:anchor behindDoc="0" distT="0" distB="0" distL="0" distR="0" simplePos="0" locked="0" layoutInCell="0" allowOverlap="1" relativeHeight="21">
+                <wp:anchor behindDoc="0" distT="0" distB="0" distL="0" distR="0" simplePos="0" locked="0" layoutInCell="0" allowOverlap="1" relativeHeight="20">
                   <wp:simplePos x="0" y="0"/>
                   <wp:positionH relativeFrom="column">
                     <wp:align>center</wp:align>
@@ -7722,7 +7442,7 @@
               <w:widowControl w:val="false"/>
               <w:numPr>
                 <w:ilvl w:val="0"/>
-                <w:numId w:val="4"/>
+                <w:numId w:val="3"/>
               </w:numPr>
               <w:suppressAutoHyphens w:val="true"/>
               <w:bidi w:val="0"/>
@@ -7885,7 +7605,7 @@
                 <w:lang w:eastAsia="en-US" w:bidi="ar-SA"/>
               </w:rPr>
               <w:drawing>
-                <wp:anchor behindDoc="0" distT="0" distB="0" distL="0" distR="0" simplePos="0" locked="0" layoutInCell="0" allowOverlap="1" relativeHeight="25">
+                <wp:anchor behindDoc="0" distT="0" distB="0" distL="0" distR="0" simplePos="0" locked="0" layoutInCell="0" allowOverlap="1" relativeHeight="24">
                   <wp:simplePos x="0" y="0"/>
                   <wp:positionH relativeFrom="column">
                     <wp:align>center</wp:align>
@@ -8074,7 +7794,7 @@
                 <w:lang w:eastAsia="es-SV" w:bidi="ar-SA"/>
               </w:rPr>
               <w:drawing>
-                <wp:anchor behindDoc="0" distT="0" distB="0" distL="0" distR="0" simplePos="0" locked="0" layoutInCell="0" allowOverlap="1" relativeHeight="24">
+                <wp:anchor behindDoc="0" distT="0" distB="0" distL="0" distR="0" simplePos="0" locked="0" layoutInCell="0" allowOverlap="1" relativeHeight="25">
                   <wp:simplePos x="0" y="0"/>
                   <wp:positionH relativeFrom="column">
                     <wp:align>center</wp:align>
@@ -8278,7 +7998,7 @@
         </w:tc>
         <w:tc>
           <w:tcPr>
-            <w:tcW w:w="1129" w:type="dxa"/>
+            <w:tcW w:w="1130" w:type="dxa"/>
             <w:tcBorders>
               <w:top w:val="single" w:sz="4" w:space="0" w:color="000000"/>
               <w:left w:val="single" w:sz="4" w:space="0" w:color="000000"/>
@@ -8414,7 +8134,7 @@
         </w:tc>
         <w:tc>
           <w:tcPr>
-            <w:tcW w:w="1525" w:type="dxa"/>
+            <w:tcW w:w="1524" w:type="dxa"/>
             <w:tcBorders>
               <w:top w:val="single" w:sz="4" w:space="0" w:color="000000"/>
               <w:left w:val="single" w:sz="4" w:space="0" w:color="000000"/>
@@ -8471,7 +8191,9 @@
       </w:r>
     </w:p>
     <w:sectPr>
-      <w:footerReference w:type="default" r:id="rId26"/>
+      <w:footerReference w:type="even" r:id="rId26"/>
+      <w:footerReference w:type="default" r:id="rId27"/>
+      <w:footerReference w:type="first" r:id="rId28"/>
       <w:type w:val="nextPage"/>
       <w:pgSz w:w="12240" w:h="15840"/>
       <w:pgMar w:left="1440" w:right="1041" w:gutter="0" w:header="0" w:top="0" w:footer="520" w:bottom="803"/>
@@ -8498,128 +8220,37 @@
 </w:ftr>
 </file>
 
+<file path=word/footer2.xml><?xml version="1.0" encoding="utf-8"?>
+<w:ftr xmlns:o="urn:schemas-microsoft-com:office:office" xmlns:r="http://schemas.openxmlformats.org/officeDocument/2006/relationships" xmlns:v="urn:schemas-microsoft-com:vml" xmlns:w="http://schemas.openxmlformats.org/wordprocessingml/2006/main" xmlns:w10="urn:schemas-microsoft-com:office:word" xmlns:wp="http://schemas.openxmlformats.org/drawingml/2006/wordprocessingDrawing" xmlns:wps="http://schemas.microsoft.com/office/word/2010/wordprocessingShape" xmlns:wpg="http://schemas.microsoft.com/office/word/2010/wordprocessingGroup" xmlns:mc="http://schemas.openxmlformats.org/markup-compatibility/2006" xmlns:wp14="http://schemas.microsoft.com/office/word/2010/wordprocessingDrawing" xmlns:w14="http://schemas.microsoft.com/office/word/2010/wordml" xmlns:w15="http://schemas.microsoft.com/office/word/2012/wordml" mc:Ignorable="w14 wp14 w15">
+  <w:p>
+    <w:pPr>
+      <w:pStyle w:val="Footer"/>
+      <w:rPr/>
+    </w:pPr>
+    <w:r>
+      <w:rPr/>
+    </w:r>
+  </w:p>
+</w:ftr>
+</file>
+
+<file path=word/footer3.xml><?xml version="1.0" encoding="utf-8"?>
+<w:ftr xmlns:o="urn:schemas-microsoft-com:office:office" xmlns:r="http://schemas.openxmlformats.org/officeDocument/2006/relationships" xmlns:v="urn:schemas-microsoft-com:vml" xmlns:w="http://schemas.openxmlformats.org/wordprocessingml/2006/main" xmlns:w10="urn:schemas-microsoft-com:office:word" xmlns:wp="http://schemas.openxmlformats.org/drawingml/2006/wordprocessingDrawing" xmlns:wps="http://schemas.microsoft.com/office/word/2010/wordprocessingShape" xmlns:wpg="http://schemas.microsoft.com/office/word/2010/wordprocessingGroup" xmlns:mc="http://schemas.openxmlformats.org/markup-compatibility/2006" xmlns:wp14="http://schemas.microsoft.com/office/word/2010/wordprocessingDrawing" xmlns:w14="http://schemas.microsoft.com/office/word/2010/wordml" xmlns:w15="http://schemas.microsoft.com/office/word/2012/wordml" mc:Ignorable="w14 wp14 w15">
+  <w:p>
+    <w:pPr>
+      <w:pStyle w:val="Footer"/>
+      <w:rPr/>
+    </w:pPr>
+    <w:r>
+      <w:rPr/>
+    </w:r>
+  </w:p>
+</w:ftr>
+</file>
+
 <file path=word/numbering.xml><?xml version="1.0" encoding="utf-8"?>
 <w:numbering xmlns:w="http://schemas.openxmlformats.org/wordprocessingml/2006/main" xmlns:o="urn:schemas-microsoft-com:office:office" xmlns:r="http://schemas.openxmlformats.org/officeDocument/2006/relationships" xmlns:v="urn:schemas-microsoft-com:vml" xmlns:mc="http://schemas.openxmlformats.org/markup-compatibility/2006" xmlns:w14="http://schemas.microsoft.com/office/word/2010/wordml" mc:Ignorable="w14">
   <w:abstractNum w:abstractNumId="1">
-    <w:lvl w:ilvl="0">
-      <w:start w:val="1"/>
-      <w:numFmt w:val="none"/>
-      <w:suff w:val="nothing"/>
-      <w:lvlText w:val="%1"/>
-      <w:lvlJc w:val="left"/>
-      <w:pPr>
-        <w:tabs>
-          <w:tab w:val="num" w:pos="0"/>
-        </w:tabs>
-        <w:ind w:left="0" w:hanging="0"/>
-      </w:pPr>
-    </w:lvl>
-    <w:lvl w:ilvl="1">
-      <w:start w:val="1"/>
-      <w:numFmt w:val="none"/>
-      <w:suff w:val="nothing"/>
-      <w:lvlText w:val="%2"/>
-      <w:lvlJc w:val="left"/>
-      <w:pPr>
-        <w:tabs>
-          <w:tab w:val="num" w:pos="0"/>
-        </w:tabs>
-        <w:ind w:left="0" w:hanging="0"/>
-      </w:pPr>
-    </w:lvl>
-    <w:lvl w:ilvl="2">
-      <w:start w:val="1"/>
-      <w:numFmt w:val="none"/>
-      <w:suff w:val="nothing"/>
-      <w:lvlText w:val="%3"/>
-      <w:lvlJc w:val="left"/>
-      <w:pPr>
-        <w:tabs>
-          <w:tab w:val="num" w:pos="0"/>
-        </w:tabs>
-        <w:ind w:left="0" w:hanging="0"/>
-      </w:pPr>
-    </w:lvl>
-    <w:lvl w:ilvl="3">
-      <w:start w:val="1"/>
-      <w:numFmt w:val="none"/>
-      <w:suff w:val="nothing"/>
-      <w:lvlText w:val="%4"/>
-      <w:lvlJc w:val="left"/>
-      <w:pPr>
-        <w:tabs>
-          <w:tab w:val="num" w:pos="0"/>
-        </w:tabs>
-        <w:ind w:left="0" w:hanging="0"/>
-      </w:pPr>
-    </w:lvl>
-    <w:lvl w:ilvl="4">
-      <w:start w:val="1"/>
-      <w:numFmt w:val="none"/>
-      <w:suff w:val="nothing"/>
-      <w:lvlText w:val="%5"/>
-      <w:lvlJc w:val="left"/>
-      <w:pPr>
-        <w:tabs>
-          <w:tab w:val="num" w:pos="0"/>
-        </w:tabs>
-        <w:ind w:left="0" w:hanging="0"/>
-      </w:pPr>
-    </w:lvl>
-    <w:lvl w:ilvl="5">
-      <w:start w:val="1"/>
-      <w:numFmt w:val="none"/>
-      <w:suff w:val="nothing"/>
-      <w:lvlText w:val="%6"/>
-      <w:lvlJc w:val="left"/>
-      <w:pPr>
-        <w:tabs>
-          <w:tab w:val="num" w:pos="0"/>
-        </w:tabs>
-        <w:ind w:left="0" w:hanging="0"/>
-      </w:pPr>
-    </w:lvl>
-    <w:lvl w:ilvl="6">
-      <w:start w:val="1"/>
-      <w:numFmt w:val="none"/>
-      <w:suff w:val="nothing"/>
-      <w:lvlText w:val="%7"/>
-      <w:lvlJc w:val="left"/>
-      <w:pPr>
-        <w:tabs>
-          <w:tab w:val="num" w:pos="0"/>
-        </w:tabs>
-        <w:ind w:left="0" w:hanging="0"/>
-      </w:pPr>
-    </w:lvl>
-    <w:lvl w:ilvl="7">
-      <w:start w:val="1"/>
-      <w:numFmt w:val="none"/>
-      <w:suff w:val="nothing"/>
-      <w:lvlText w:val="%8"/>
-      <w:lvlJc w:val="left"/>
-      <w:pPr>
-        <w:tabs>
-          <w:tab w:val="num" w:pos="0"/>
-        </w:tabs>
-        <w:ind w:left="0" w:hanging="0"/>
-      </w:pPr>
-    </w:lvl>
-    <w:lvl w:ilvl="8">
-      <w:start w:val="1"/>
-      <w:numFmt w:val="none"/>
-      <w:suff w:val="nothing"/>
-      <w:lvlText w:val="%9"/>
-      <w:lvlJc w:val="left"/>
-      <w:pPr>
-        <w:tabs>
-          <w:tab w:val="num" w:pos="0"/>
-        </w:tabs>
-        <w:ind w:left="0" w:hanging="0"/>
-      </w:pPr>
-    </w:lvl>
-  </w:abstractNum>
-  <w:abstractNum w:abstractNumId="2">
     <w:lvl w:ilvl="0">
       <w:start w:val="1"/>
       <w:numFmt w:val="bullet"/>
@@ -8756,7 +8387,7 @@
       </w:rPr>
     </w:lvl>
   </w:abstractNum>
-  <w:abstractNum w:abstractNumId="3">
+  <w:abstractNum w:abstractNumId="2">
     <w:lvl w:ilvl="0">
       <w:start w:val="1"/>
       <w:numFmt w:val="bullet"/>
@@ -8893,7 +8524,7 @@
       </w:rPr>
     </w:lvl>
   </w:abstractNum>
-  <w:abstractNum w:abstractNumId="4">
+  <w:abstractNum w:abstractNumId="3">
     <w:lvl w:ilvl="0">
       <w:start w:val="1"/>
       <w:numFmt w:val="bullet"/>
@@ -9012,6 +8643,143 @@
         <w:ind w:left="3600" w:hanging="360"/>
       </w:pPr>
       <w:rPr/>
+    </w:lvl>
+  </w:abstractNum>
+  <w:abstractNum w:abstractNumId="4">
+    <w:lvl w:ilvl="0">
+      <w:start w:val="1"/>
+      <w:numFmt w:val="bullet"/>
+      <w:lvlText w:val=""/>
+      <w:lvlJc w:val="left"/>
+      <w:pPr>
+        <w:tabs>
+          <w:tab w:val="num" w:pos="720"/>
+        </w:tabs>
+        <w:ind w:left="720" w:hanging="360"/>
+      </w:pPr>
+      <w:rPr>
+        <w:rFonts w:ascii="Symbol" w:hAnsi="Symbol" w:cs="Symbol" w:hint="default"/>
+      </w:rPr>
+    </w:lvl>
+    <w:lvl w:ilvl="1">
+      <w:start w:val="1"/>
+      <w:numFmt w:val="bullet"/>
+      <w:lvlText w:val=""/>
+      <w:lvlJc w:val="left"/>
+      <w:pPr>
+        <w:tabs>
+          <w:tab w:val="num" w:pos="1080"/>
+        </w:tabs>
+        <w:ind w:left="1080" w:hanging="360"/>
+      </w:pPr>
+      <w:rPr>
+        <w:rFonts w:ascii="Symbol" w:hAnsi="Symbol" w:cs="Symbol" w:hint="default"/>
+      </w:rPr>
+    </w:lvl>
+    <w:lvl w:ilvl="2">
+      <w:start w:val="1"/>
+      <w:numFmt w:val="bullet"/>
+      <w:lvlText w:val="▪"/>
+      <w:lvlJc w:val="left"/>
+      <w:pPr>
+        <w:tabs>
+          <w:tab w:val="num" w:pos="1440"/>
+        </w:tabs>
+        <w:ind w:left="1440" w:hanging="360"/>
+      </w:pPr>
+      <w:rPr>
+        <w:rFonts w:ascii="OpenSymbol" w:hAnsi="OpenSymbol" w:cs="OpenSymbol" w:hint="default"/>
+      </w:rPr>
+    </w:lvl>
+    <w:lvl w:ilvl="3">
+      <w:start w:val="1"/>
+      <w:numFmt w:val="bullet"/>
+      <w:lvlText w:val=""/>
+      <w:lvlJc w:val="left"/>
+      <w:pPr>
+        <w:tabs>
+          <w:tab w:val="num" w:pos="1800"/>
+        </w:tabs>
+        <w:ind w:left="1800" w:hanging="360"/>
+      </w:pPr>
+      <w:rPr>
+        <w:rFonts w:ascii="Symbol" w:hAnsi="Symbol" w:cs="Symbol" w:hint="default"/>
+      </w:rPr>
+    </w:lvl>
+    <w:lvl w:ilvl="4">
+      <w:start w:val="1"/>
+      <w:numFmt w:val="bullet"/>
+      <w:lvlText w:val="◦"/>
+      <w:lvlJc w:val="left"/>
+      <w:pPr>
+        <w:tabs>
+          <w:tab w:val="num" w:pos="2160"/>
+        </w:tabs>
+        <w:ind w:left="2160" w:hanging="360"/>
+      </w:pPr>
+      <w:rPr>
+        <w:rFonts w:ascii="OpenSymbol" w:hAnsi="OpenSymbol" w:cs="OpenSymbol" w:hint="default"/>
+      </w:rPr>
+    </w:lvl>
+    <w:lvl w:ilvl="5">
+      <w:start w:val="1"/>
+      <w:numFmt w:val="bullet"/>
+      <w:lvlText w:val="▪"/>
+      <w:lvlJc w:val="left"/>
+      <w:pPr>
+        <w:tabs>
+          <w:tab w:val="num" w:pos="2520"/>
+        </w:tabs>
+        <w:ind w:left="2520" w:hanging="360"/>
+      </w:pPr>
+      <w:rPr>
+        <w:rFonts w:ascii="OpenSymbol" w:hAnsi="OpenSymbol" w:cs="OpenSymbol" w:hint="default"/>
+      </w:rPr>
+    </w:lvl>
+    <w:lvl w:ilvl="6">
+      <w:start w:val="1"/>
+      <w:numFmt w:val="bullet"/>
+      <w:lvlText w:val=""/>
+      <w:lvlJc w:val="left"/>
+      <w:pPr>
+        <w:tabs>
+          <w:tab w:val="num" w:pos="2880"/>
+        </w:tabs>
+        <w:ind w:left="2880" w:hanging="360"/>
+      </w:pPr>
+      <w:rPr>
+        <w:rFonts w:ascii="Symbol" w:hAnsi="Symbol" w:cs="Symbol" w:hint="default"/>
+      </w:rPr>
+    </w:lvl>
+    <w:lvl w:ilvl="7">
+      <w:start w:val="1"/>
+      <w:numFmt w:val="bullet"/>
+      <w:lvlText w:val="◦"/>
+      <w:lvlJc w:val="left"/>
+      <w:pPr>
+        <w:tabs>
+          <w:tab w:val="num" w:pos="3240"/>
+        </w:tabs>
+        <w:ind w:left="3240" w:hanging="360"/>
+      </w:pPr>
+      <w:rPr>
+        <w:rFonts w:ascii="OpenSymbol" w:hAnsi="OpenSymbol" w:cs="OpenSymbol" w:hint="default"/>
+      </w:rPr>
+    </w:lvl>
+    <w:lvl w:ilvl="8">
+      <w:start w:val="1"/>
+      <w:numFmt w:val="bullet"/>
+      <w:lvlText w:val="▪"/>
+      <w:lvlJc w:val="left"/>
+      <w:pPr>
+        <w:tabs>
+          <w:tab w:val="num" w:pos="3600"/>
+        </w:tabs>
+        <w:ind w:left="3600" w:hanging="360"/>
+      </w:pPr>
+      <w:rPr>
+        <w:rFonts w:ascii="OpenSymbol" w:hAnsi="OpenSymbol" w:cs="OpenSymbol" w:hint="default"/>
+      </w:rPr>
     </w:lvl>
   </w:abstractNum>
   <w:abstractNum w:abstractNumId="5">
@@ -9155,143 +8923,6 @@
     <w:lvl w:ilvl="0">
       <w:start w:val="1"/>
       <w:numFmt w:val="bullet"/>
-      <w:lvlText w:val=""/>
-      <w:lvlJc w:val="left"/>
-      <w:pPr>
-        <w:tabs>
-          <w:tab w:val="num" w:pos="720"/>
-        </w:tabs>
-        <w:ind w:left="720" w:hanging="360"/>
-      </w:pPr>
-      <w:rPr>
-        <w:rFonts w:ascii="Symbol" w:hAnsi="Symbol" w:cs="Symbol" w:hint="default"/>
-      </w:rPr>
-    </w:lvl>
-    <w:lvl w:ilvl="1">
-      <w:start w:val="1"/>
-      <w:numFmt w:val="bullet"/>
-      <w:lvlText w:val=""/>
-      <w:lvlJc w:val="left"/>
-      <w:pPr>
-        <w:tabs>
-          <w:tab w:val="num" w:pos="1080"/>
-        </w:tabs>
-        <w:ind w:left="1080" w:hanging="360"/>
-      </w:pPr>
-      <w:rPr>
-        <w:rFonts w:ascii="Symbol" w:hAnsi="Symbol" w:cs="Symbol" w:hint="default"/>
-      </w:rPr>
-    </w:lvl>
-    <w:lvl w:ilvl="2">
-      <w:start w:val="1"/>
-      <w:numFmt w:val="bullet"/>
-      <w:lvlText w:val="▪"/>
-      <w:lvlJc w:val="left"/>
-      <w:pPr>
-        <w:tabs>
-          <w:tab w:val="num" w:pos="1440"/>
-        </w:tabs>
-        <w:ind w:left="1440" w:hanging="360"/>
-      </w:pPr>
-      <w:rPr>
-        <w:rFonts w:ascii="OpenSymbol" w:hAnsi="OpenSymbol" w:cs="OpenSymbol" w:hint="default"/>
-      </w:rPr>
-    </w:lvl>
-    <w:lvl w:ilvl="3">
-      <w:start w:val="1"/>
-      <w:numFmt w:val="bullet"/>
-      <w:lvlText w:val=""/>
-      <w:lvlJc w:val="left"/>
-      <w:pPr>
-        <w:tabs>
-          <w:tab w:val="num" w:pos="1800"/>
-        </w:tabs>
-        <w:ind w:left="1800" w:hanging="360"/>
-      </w:pPr>
-      <w:rPr>
-        <w:rFonts w:ascii="Symbol" w:hAnsi="Symbol" w:cs="Symbol" w:hint="default"/>
-      </w:rPr>
-    </w:lvl>
-    <w:lvl w:ilvl="4">
-      <w:start w:val="1"/>
-      <w:numFmt w:val="bullet"/>
-      <w:lvlText w:val="◦"/>
-      <w:lvlJc w:val="left"/>
-      <w:pPr>
-        <w:tabs>
-          <w:tab w:val="num" w:pos="2160"/>
-        </w:tabs>
-        <w:ind w:left="2160" w:hanging="360"/>
-      </w:pPr>
-      <w:rPr>
-        <w:rFonts w:ascii="OpenSymbol" w:hAnsi="OpenSymbol" w:cs="OpenSymbol" w:hint="default"/>
-      </w:rPr>
-    </w:lvl>
-    <w:lvl w:ilvl="5">
-      <w:start w:val="1"/>
-      <w:numFmt w:val="bullet"/>
-      <w:lvlText w:val="▪"/>
-      <w:lvlJc w:val="left"/>
-      <w:pPr>
-        <w:tabs>
-          <w:tab w:val="num" w:pos="2520"/>
-        </w:tabs>
-        <w:ind w:left="2520" w:hanging="360"/>
-      </w:pPr>
-      <w:rPr>
-        <w:rFonts w:ascii="OpenSymbol" w:hAnsi="OpenSymbol" w:cs="OpenSymbol" w:hint="default"/>
-      </w:rPr>
-    </w:lvl>
-    <w:lvl w:ilvl="6">
-      <w:start w:val="1"/>
-      <w:numFmt w:val="bullet"/>
-      <w:lvlText w:val=""/>
-      <w:lvlJc w:val="left"/>
-      <w:pPr>
-        <w:tabs>
-          <w:tab w:val="num" w:pos="2880"/>
-        </w:tabs>
-        <w:ind w:left="2880" w:hanging="360"/>
-      </w:pPr>
-      <w:rPr>
-        <w:rFonts w:ascii="Symbol" w:hAnsi="Symbol" w:cs="Symbol" w:hint="default"/>
-      </w:rPr>
-    </w:lvl>
-    <w:lvl w:ilvl="7">
-      <w:start w:val="1"/>
-      <w:numFmt w:val="bullet"/>
-      <w:lvlText w:val="◦"/>
-      <w:lvlJc w:val="left"/>
-      <w:pPr>
-        <w:tabs>
-          <w:tab w:val="num" w:pos="3240"/>
-        </w:tabs>
-        <w:ind w:left="3240" w:hanging="360"/>
-      </w:pPr>
-      <w:rPr>
-        <w:rFonts w:ascii="OpenSymbol" w:hAnsi="OpenSymbol" w:cs="OpenSymbol" w:hint="default"/>
-      </w:rPr>
-    </w:lvl>
-    <w:lvl w:ilvl="8">
-      <w:start w:val="1"/>
-      <w:numFmt w:val="bullet"/>
-      <w:lvlText w:val="▪"/>
-      <w:lvlJc w:val="left"/>
-      <w:pPr>
-        <w:tabs>
-          <w:tab w:val="num" w:pos="3600"/>
-        </w:tabs>
-        <w:ind w:left="3600" w:hanging="360"/>
-      </w:pPr>
-      <w:rPr>
-        <w:rFonts w:ascii="OpenSymbol" w:hAnsi="OpenSymbol" w:cs="OpenSymbol" w:hint="default"/>
-      </w:rPr>
-    </w:lvl>
-  </w:abstractNum>
-  <w:abstractNum w:abstractNumId="7">
-    <w:lvl w:ilvl="0">
-      <w:start w:val="1"/>
-      <w:numFmt w:val="bullet"/>
       <w:lvlText w:val=""/>
       <w:lvlJc w:val="left"/>
       <w:pPr>
@@ -9425,7 +9056,7 @@
       </w:rPr>
     </w:lvl>
   </w:abstractNum>
-  <w:abstractNum w:abstractNumId="8">
+  <w:abstractNum w:abstractNumId="7">
     <w:lvl w:ilvl="0">
       <w:start w:val="1"/>
       <w:numFmt w:val="bullet"/>
@@ -9556,6 +9187,143 @@
           <w:tab w:val="num" w:pos="4320"/>
         </w:tabs>
         <w:ind w:left="4320" w:hanging="360"/>
+      </w:pPr>
+      <w:rPr>
+        <w:rFonts w:ascii="OpenSymbol" w:hAnsi="OpenSymbol" w:cs="OpenSymbol" w:hint="default"/>
+      </w:rPr>
+    </w:lvl>
+  </w:abstractNum>
+  <w:abstractNum w:abstractNumId="8">
+    <w:lvl w:ilvl="0">
+      <w:start w:val="1"/>
+      <w:numFmt w:val="bullet"/>
+      <w:lvlText w:val=""/>
+      <w:lvlJc w:val="left"/>
+      <w:pPr>
+        <w:tabs>
+          <w:tab w:val="num" w:pos="720"/>
+        </w:tabs>
+        <w:ind w:left="720" w:hanging="360"/>
+      </w:pPr>
+      <w:rPr>
+        <w:rFonts w:ascii="Symbol" w:hAnsi="Symbol" w:cs="Symbol" w:hint="default"/>
+      </w:rPr>
+    </w:lvl>
+    <w:lvl w:ilvl="1">
+      <w:start w:val="1"/>
+      <w:numFmt w:val="bullet"/>
+      <w:lvlText w:val=""/>
+      <w:lvlJc w:val="left"/>
+      <w:pPr>
+        <w:tabs>
+          <w:tab w:val="num" w:pos="1080"/>
+        </w:tabs>
+        <w:ind w:left="1080" w:hanging="360"/>
+      </w:pPr>
+      <w:rPr>
+        <w:rFonts w:ascii="Symbol" w:hAnsi="Symbol" w:cs="Symbol" w:hint="default"/>
+      </w:rPr>
+    </w:lvl>
+    <w:lvl w:ilvl="2">
+      <w:start w:val="1"/>
+      <w:numFmt w:val="bullet"/>
+      <w:lvlText w:val="▪"/>
+      <w:lvlJc w:val="left"/>
+      <w:pPr>
+        <w:tabs>
+          <w:tab w:val="num" w:pos="1440"/>
+        </w:tabs>
+        <w:ind w:left="1440" w:hanging="360"/>
+      </w:pPr>
+      <w:rPr>
+        <w:rFonts w:ascii="OpenSymbol" w:hAnsi="OpenSymbol" w:cs="OpenSymbol" w:hint="default"/>
+      </w:rPr>
+    </w:lvl>
+    <w:lvl w:ilvl="3">
+      <w:start w:val="1"/>
+      <w:numFmt w:val="bullet"/>
+      <w:lvlText w:val=""/>
+      <w:lvlJc w:val="left"/>
+      <w:pPr>
+        <w:tabs>
+          <w:tab w:val="num" w:pos="1800"/>
+        </w:tabs>
+        <w:ind w:left="1800" w:hanging="360"/>
+      </w:pPr>
+      <w:rPr>
+        <w:rFonts w:ascii="Symbol" w:hAnsi="Symbol" w:cs="Symbol" w:hint="default"/>
+      </w:rPr>
+    </w:lvl>
+    <w:lvl w:ilvl="4">
+      <w:start w:val="1"/>
+      <w:numFmt w:val="bullet"/>
+      <w:lvlText w:val="◦"/>
+      <w:lvlJc w:val="left"/>
+      <w:pPr>
+        <w:tabs>
+          <w:tab w:val="num" w:pos="2160"/>
+        </w:tabs>
+        <w:ind w:left="2160" w:hanging="360"/>
+      </w:pPr>
+      <w:rPr>
+        <w:rFonts w:ascii="OpenSymbol" w:hAnsi="OpenSymbol" w:cs="OpenSymbol" w:hint="default"/>
+      </w:rPr>
+    </w:lvl>
+    <w:lvl w:ilvl="5">
+      <w:start w:val="1"/>
+      <w:numFmt w:val="bullet"/>
+      <w:lvlText w:val="▪"/>
+      <w:lvlJc w:val="left"/>
+      <w:pPr>
+        <w:tabs>
+          <w:tab w:val="num" w:pos="2520"/>
+        </w:tabs>
+        <w:ind w:left="2520" w:hanging="360"/>
+      </w:pPr>
+      <w:rPr>
+        <w:rFonts w:ascii="OpenSymbol" w:hAnsi="OpenSymbol" w:cs="OpenSymbol" w:hint="default"/>
+      </w:rPr>
+    </w:lvl>
+    <w:lvl w:ilvl="6">
+      <w:start w:val="1"/>
+      <w:numFmt w:val="bullet"/>
+      <w:lvlText w:val=""/>
+      <w:lvlJc w:val="left"/>
+      <w:pPr>
+        <w:tabs>
+          <w:tab w:val="num" w:pos="2880"/>
+        </w:tabs>
+        <w:ind w:left="2880" w:hanging="360"/>
+      </w:pPr>
+      <w:rPr>
+        <w:rFonts w:ascii="Symbol" w:hAnsi="Symbol" w:cs="Symbol" w:hint="default"/>
+      </w:rPr>
+    </w:lvl>
+    <w:lvl w:ilvl="7">
+      <w:start w:val="1"/>
+      <w:numFmt w:val="bullet"/>
+      <w:lvlText w:val="◦"/>
+      <w:lvlJc w:val="left"/>
+      <w:pPr>
+        <w:tabs>
+          <w:tab w:val="num" w:pos="3240"/>
+        </w:tabs>
+        <w:ind w:left="3240" w:hanging="360"/>
+      </w:pPr>
+      <w:rPr>
+        <w:rFonts w:ascii="OpenSymbol" w:hAnsi="OpenSymbol" w:cs="OpenSymbol" w:hint="default"/>
+      </w:rPr>
+    </w:lvl>
+    <w:lvl w:ilvl="8">
+      <w:start w:val="1"/>
+      <w:numFmt w:val="bullet"/>
+      <w:lvlText w:val="▪"/>
+      <w:lvlJc w:val="left"/>
+      <w:pPr>
+        <w:tabs>
+          <w:tab w:val="num" w:pos="3600"/>
+        </w:tabs>
+        <w:ind w:left="3600" w:hanging="360"/>
       </w:pPr>
       <w:rPr>
         <w:rFonts w:ascii="OpenSymbol" w:hAnsi="OpenSymbol" w:cs="OpenSymbol" w:hint="default"/>
@@ -9976,138 +9744,120 @@
   <w:abstractNum w:abstractNumId="12">
     <w:lvl w:ilvl="0">
       <w:start w:val="1"/>
-      <w:numFmt w:val="bullet"/>
-      <w:lvlText w:val=""/>
+      <w:numFmt w:val="none"/>
+      <w:suff w:val="nothing"/>
+      <w:lvlText w:val=""/>
       <w:lvlJc w:val="left"/>
       <w:pPr>
         <w:tabs>
-          <w:tab w:val="num" w:pos="720"/>
+          <w:tab w:val="num" w:pos="0"/>
         </w:tabs>
-        <w:ind w:left="720" w:hanging="360"/>
+        <w:ind w:left="0" w:hanging="0"/>
       </w:pPr>
-      <w:rPr>
-        <w:rFonts w:ascii="Symbol" w:hAnsi="Symbol" w:cs="Symbol" w:hint="default"/>
-      </w:rPr>
     </w:lvl>
     <w:lvl w:ilvl="1">
       <w:start w:val="1"/>
-      <w:numFmt w:val="bullet"/>
-      <w:lvlText w:val=""/>
+      <w:numFmt w:val="none"/>
+      <w:suff w:val="nothing"/>
+      <w:lvlText w:val=""/>
       <w:lvlJc w:val="left"/>
       <w:pPr>
         <w:tabs>
-          <w:tab w:val="num" w:pos="1080"/>
+          <w:tab w:val="num" w:pos="0"/>
         </w:tabs>
-        <w:ind w:left="1080" w:hanging="360"/>
+        <w:ind w:left="0" w:hanging="0"/>
       </w:pPr>
-      <w:rPr>
-        <w:rFonts w:ascii="Symbol" w:hAnsi="Symbol" w:cs="Symbol" w:hint="default"/>
-      </w:rPr>
     </w:lvl>
     <w:lvl w:ilvl="2">
       <w:start w:val="1"/>
-      <w:numFmt w:val="bullet"/>
-      <w:lvlText w:val="▪"/>
+      <w:numFmt w:val="none"/>
+      <w:suff w:val="nothing"/>
+      <w:lvlText w:val=""/>
       <w:lvlJc w:val="left"/>
       <w:pPr>
         <w:tabs>
-          <w:tab w:val="num" w:pos="1440"/>
+          <w:tab w:val="num" w:pos="0"/>
         </w:tabs>
-        <w:ind w:left="1440" w:hanging="360"/>
+        <w:ind w:left="0" w:hanging="0"/>
       </w:pPr>
-      <w:rPr>
-        <w:rFonts w:ascii="OpenSymbol" w:hAnsi="OpenSymbol" w:cs="OpenSymbol" w:hint="default"/>
-      </w:rPr>
     </w:lvl>
     <w:lvl w:ilvl="3">
       <w:start w:val="1"/>
-      <w:numFmt w:val="bullet"/>
-      <w:lvlText w:val=""/>
+      <w:numFmt w:val="none"/>
+      <w:suff w:val="nothing"/>
+      <w:lvlText w:val=""/>
       <w:lvlJc w:val="left"/>
       <w:pPr>
         <w:tabs>
-          <w:tab w:val="num" w:pos="1800"/>
+          <w:tab w:val="num" w:pos="0"/>
         </w:tabs>
-        <w:ind w:left="1800" w:hanging="360"/>
+        <w:ind w:left="0" w:hanging="0"/>
       </w:pPr>
-      <w:rPr>
-        <w:rFonts w:ascii="Symbol" w:hAnsi="Symbol" w:cs="Symbol" w:hint="default"/>
-      </w:rPr>
     </w:lvl>
     <w:lvl w:ilvl="4">
       <w:start w:val="1"/>
-      <w:numFmt w:val="bullet"/>
-      <w:lvlText w:val="◦"/>
+      <w:numFmt w:val="none"/>
+      <w:suff w:val="nothing"/>
+      <w:lvlText w:val=""/>
       <w:lvlJc w:val="left"/>
       <w:pPr>
         <w:tabs>
-          <w:tab w:val="num" w:pos="2160"/>
+          <w:tab w:val="num" w:pos="0"/>
         </w:tabs>
-        <w:ind w:left="2160" w:hanging="360"/>
+        <w:ind w:left="0" w:hanging="0"/>
       </w:pPr>
-      <w:rPr>
-        <w:rFonts w:ascii="OpenSymbol" w:hAnsi="OpenSymbol" w:cs="OpenSymbol" w:hint="default"/>
-      </w:rPr>
     </w:lvl>
     <w:lvl w:ilvl="5">
       <w:start w:val="1"/>
-      <w:numFmt w:val="bullet"/>
-      <w:lvlText w:val="▪"/>
+      <w:numFmt w:val="none"/>
+      <w:suff w:val="nothing"/>
+      <w:lvlText w:val=""/>
       <w:lvlJc w:val="left"/>
       <w:pPr>
         <w:tabs>
-          <w:tab w:val="num" w:pos="2520"/>
+          <w:tab w:val="num" w:pos="0"/>
         </w:tabs>
-        <w:ind w:left="2520" w:hanging="360"/>
+        <w:ind w:left="0" w:hanging="0"/>
       </w:pPr>
-      <w:rPr>
-        <w:rFonts w:ascii="OpenSymbol" w:hAnsi="OpenSymbol" w:cs="OpenSymbol" w:hint="default"/>
-      </w:rPr>
     </w:lvl>
     <w:lvl w:ilvl="6">
       <w:start w:val="1"/>
-      <w:numFmt w:val="bullet"/>
-      <w:lvlText w:val=""/>
+      <w:numFmt w:val="none"/>
+      <w:suff w:val="nothing"/>
+      <w:lvlText w:val=""/>
       <w:lvlJc w:val="left"/>
       <w:pPr>
         <w:tabs>
-          <w:tab w:val="num" w:pos="2880"/>
+          <w:tab w:val="num" w:pos="0"/>
         </w:tabs>
-        <w:ind w:left="2880" w:hanging="360"/>
+        <w:ind w:left="0" w:hanging="0"/>
       </w:pPr>
-      <w:rPr>
-        <w:rFonts w:ascii="Symbol" w:hAnsi="Symbol" w:cs="Symbol" w:hint="default"/>
-      </w:rPr>
     </w:lvl>
     <w:lvl w:ilvl="7">
       <w:start w:val="1"/>
-      <w:numFmt w:val="bullet"/>
-      <w:lvlText w:val="◦"/>
+      <w:numFmt w:val="none"/>
+      <w:suff w:val="nothing"/>
+      <w:lvlText w:val=""/>
       <w:lvlJc w:val="left"/>
       <w:pPr>
         <w:tabs>
-          <w:tab w:val="num" w:pos="3240"/>
+          <w:tab w:val="num" w:pos="0"/>
         </w:tabs>
-        <w:ind w:left="3240" w:hanging="360"/>
+        <w:ind w:left="0" w:hanging="0"/>
       </w:pPr>
-      <w:rPr>
-        <w:rFonts w:ascii="OpenSymbol" w:hAnsi="OpenSymbol" w:cs="OpenSymbol" w:hint="default"/>
-      </w:rPr>
     </w:lvl>
     <w:lvl w:ilvl="8">
       <w:start w:val="1"/>
-      <w:numFmt w:val="bullet"/>
-      <w:lvlText w:val="▪"/>
+      <w:numFmt w:val="none"/>
+      <w:suff w:val="nothing"/>
+      <w:lvlText w:val=""/>
       <w:lvlJc w:val="left"/>
       <w:pPr>
         <w:tabs>
-          <w:tab w:val="num" w:pos="3600"/>
+          <w:tab w:val="num" w:pos="0"/>
         </w:tabs>
-        <w:ind w:left="3600" w:hanging="360"/>
+        <w:ind w:left="0" w:hanging="0"/>
       </w:pPr>
-      <w:rPr>
-        <w:rFonts w:ascii="OpenSymbol" w:hAnsi="OpenSymbol" w:cs="OpenSymbol" w:hint="default"/>
-      </w:rPr>
     </w:lvl>
   </w:abstractNum>
   <w:num w:numId="1">
@@ -10147,7 +9897,7 @@
     <w:abstractNumId w:val="12"/>
   </w:num>
   <w:num w:numId="13">
-    <w:abstractNumId w:val="4"/>
+    <w:abstractNumId w:val="3"/>
     <w:lvlOverride w:ilvl="0">
       <w:lvl w:ilvl="0">
         <w:start w:val="1"/>
@@ -10328,7 +10078,7 @@
     </w:lvlOverride>
   </w:num>
   <w:num w:numId="14">
-    <w:abstractNumId w:val="4"/>
+    <w:abstractNumId w:val="3"/>
     <w:lvlOverride w:ilvl="0">
       <w:lvl w:ilvl="0">
         <w:start w:val="1"/>
@@ -10509,7 +10259,7 @@
     </w:lvlOverride>
   </w:num>
   <w:num w:numId="15">
-    <w:abstractNumId w:val="4"/>
+    <w:abstractNumId w:val="3"/>
     <w:lvlOverride w:ilvl="0">
       <w:lvl w:ilvl="0">
         <w:start w:val="1"/>
@@ -10690,7 +10440,7 @@
     </w:lvlOverride>
   </w:num>
   <w:num w:numId="16">
-    <w:abstractNumId w:val="4"/>
+    <w:abstractNumId w:val="3"/>
     <w:lvlOverride w:ilvl="0">
       <w:lvl w:ilvl="0">
         <w:start w:val="1"/>
@@ -10894,9 +10644,7 @@
     <w:pPr>
       <w:widowControl/>
       <w:suppressAutoHyphens w:val="true"/>
-      <w:kinsoku w:val="true"/>
-      <w:overflowPunct w:val="false"/>
-      <w:autoSpaceDE w:val="true"/>
+      <w:overflowPunct w:val="true"/>
       <w:bidi w:val="0"/>
       <w:spacing w:before="0" w:after="240"/>
       <w:jc w:val="left"/>
@@ -11653,9 +11401,7 @@
     <w:pPr>
       <w:widowControl/>
       <w:suppressAutoHyphens w:val="true"/>
-      <w:kinsoku w:val="true"/>
-      <w:overflowPunct w:val="false"/>
-      <w:autoSpaceDE w:val="true"/>
+      <w:overflowPunct w:val="true"/>
       <w:bidi w:val="0"/>
       <w:spacing w:before="0" w:after="0"/>
       <w:jc w:val="left"/>
@@ -11697,7 +11443,7 @@
     <w:name w:val="Body Text Indent"/>
     <w:basedOn w:val="BodyText"/>
     <w:pPr>
-      <w:overflowPunct w:val="true"/>
+      <w:overflowPunct w:val="false"/>
       <w:spacing w:lineRule="atLeast" w:line="240" w:before="0" w:after="240"/>
       <w:ind w:firstLine="360" w:left="360"/>
       <w:jc w:val="both"/>
@@ -11713,7 +11459,7 @@
     <w:basedOn w:val="Normal"/>
     <w:qFormat/>
     <w:pPr>
-      <w:overflowPunct w:val="true"/>
+      <w:overflowPunct w:val="false"/>
       <w:spacing w:before="60" w:after="60"/>
       <w:textAlignment w:val="auto"/>
     </w:pPr>
@@ -11774,7 +11520,7 @@
     <w:pPr>
       <w:numPr>
         <w:ilvl w:val="0"/>
-        <w:numId w:val="2"/>
+        <w:numId w:val="1"/>
       </w:numPr>
     </w:pPr>
     <w:rPr/>
@@ -11784,7 +11530,7 @@
     <w:basedOn w:val="BodyText"/>
     <w:qFormat/>
     <w:pPr>
-      <w:overflowPunct w:val="true"/>
+      <w:overflowPunct w:val="false"/>
       <w:spacing w:lineRule="auto" w:line="360" w:before="120" w:after="120"/>
       <w:jc w:val="both"/>
       <w:textAlignment w:val="auto"/>
@@ -11800,7 +11546,7 @@
     <w:basedOn w:val="Normal"/>
     <w:qFormat/>
     <w:pPr>
-      <w:overflowPunct w:val="true"/>
+      <w:overflowPunct w:val="false"/>
       <w:spacing w:lineRule="auto" w:line="276" w:before="0" w:after="0"/>
       <w:ind w:hanging="0" w:left="720"/>
       <w:contextualSpacing/>

</xml_diff>